<commit_message>
feature: ABC lab 5-6
</commit_message>
<xml_diff>
--- a/ABC_3.docx
+++ b/ABC_3.docx
@@ -12134,6 +12134,27 @@
     <w:p>
       <w:pPr>
         <w:spacing w:after="240" w:line="240" w:lineRule="auto"/>
+        <w:ind w:left="708"/>
+        <w:jc w:val="both"/>
+        <w:rPr>
+          <w:rFonts w:ascii="Times New Roman" w:eastAsia="Verdana" w:hAnsi="Times New Roman" w:cs="Times New Roman"/>
+          <w:sz w:val="28"/>
+          <w:szCs w:val="28"/>
+        </w:rPr>
+      </w:pPr>
+      <w:r>
+        <w:rPr>
+          <w:rFonts w:ascii="Times New Roman" w:eastAsia="Verdana" w:hAnsi="Times New Roman" w:cs="Times New Roman"/>
+          <w:sz w:val="28"/>
+          <w:szCs w:val="28"/>
+        </w:rPr>
+        <w:tab/>
+        <w:t>Для реализации алгоритма была выбрана разрядная сетка с изменяемой размерностью, от 4 до 64 бит. Максимальная размерность в 64 бита была выбрана для демонстрации случая переполнения разрядной сетки.</w:t>
+      </w:r>
+    </w:p>
+    <w:p>
+      <w:pPr>
+        <w:spacing w:after="240" w:line="240" w:lineRule="auto"/>
         <w:jc w:val="both"/>
         <w:rPr>
           <w:rFonts w:ascii="Times New Roman" w:eastAsia="Verdana" w:hAnsi="Times New Roman" w:cs="Times New Roman"/>
@@ -12154,6 +12175,7 @@
     <w:p>
       <w:pPr>
         <w:spacing w:after="240" w:line="240" w:lineRule="auto"/>
+        <w:ind w:left="708" w:firstLine="708"/>
         <w:jc w:val="both"/>
         <w:rPr>
           <w:rFonts w:ascii="Times New Roman" w:eastAsia="Verdana" w:hAnsi="Times New Roman" w:cs="Times New Roman"/>
@@ -12167,48 +12189,31 @@
           <w:sz w:val="28"/>
           <w:szCs w:val="28"/>
         </w:rPr>
-        <w:tab/>
-      </w:r>
-      <w:r>
-        <w:rPr>
-          <w:rFonts w:ascii="Times New Roman" w:eastAsia="Verdana" w:hAnsi="Times New Roman" w:cs="Times New Roman"/>
-          <w:sz w:val="28"/>
-          <w:szCs w:val="28"/>
-        </w:rPr>
-        <w:tab/>
-      </w:r>
-      <w:r>
-        <w:rPr>
-          <w:rFonts w:ascii="Times New Roman" w:eastAsia="Verdana" w:hAnsi="Times New Roman" w:cs="Times New Roman"/>
-          <w:sz w:val="28"/>
-          <w:szCs w:val="28"/>
-        </w:rPr>
-        <w:t xml:space="preserve">3.2.1. </w:t>
-      </w:r>
-      <w:r>
-        <w:rPr>
-          <w:rFonts w:ascii="Times New Roman" w:eastAsia="Verdana" w:hAnsi="Times New Roman" w:cs="Times New Roman"/>
-          <w:sz w:val="28"/>
-          <w:szCs w:val="28"/>
-          <w:lang w:val="en-US"/>
-        </w:rPr>
-        <w:t>T</w:t>
-      </w:r>
-      <w:r>
-        <w:rPr>
-          <w:rFonts w:ascii="Times New Roman" w:eastAsia="Verdana" w:hAnsi="Times New Roman" w:cs="Times New Roman"/>
-          <w:sz w:val="28"/>
-          <w:szCs w:val="28"/>
-        </w:rPr>
-        <w:t xml:space="preserve">ест для «a = 0, b = </w:t>
-      </w:r>
-      <w:r>
-        <w:rPr>
-          <w:rFonts w:ascii="Times New Roman" w:eastAsia="Verdana" w:hAnsi="Times New Roman" w:cs="Times New Roman"/>
-          <w:sz w:val="28"/>
-          <w:szCs w:val="28"/>
-        </w:rPr>
-        <w:t>0»</w:t>
+        <w:t>3.2.1</w:t>
+      </w:r>
+      <w:r>
+        <w:rPr>
+          <w:rFonts w:ascii="Times New Roman" w:eastAsia="Verdana" w:hAnsi="Times New Roman" w:cs="Times New Roman"/>
+          <w:sz w:val="28"/>
+          <w:szCs w:val="28"/>
+        </w:rPr>
+        <w:t xml:space="preserve">. Тест для «a = </w:t>
+      </w:r>
+      <w:r>
+        <w:rPr>
+          <w:rFonts w:ascii="Times New Roman" w:eastAsia="Verdana" w:hAnsi="Times New Roman" w:cs="Times New Roman"/>
+          <w:sz w:val="28"/>
+          <w:szCs w:val="28"/>
+        </w:rPr>
+        <w:t>23</w:t>
+      </w:r>
+      <w:r>
+        <w:rPr>
+          <w:rFonts w:ascii="Times New Roman" w:eastAsia="Verdana" w:hAnsi="Times New Roman" w:cs="Times New Roman"/>
+          <w:sz w:val="28"/>
+          <w:szCs w:val="28"/>
+        </w:rPr>
+        <w:t>, b = 0»</w:t>
       </w:r>
     </w:p>
     <w:p>
@@ -12229,10 +12234,10 @@
           <w:szCs w:val="28"/>
         </w:rPr>
         <w:drawing>
-          <wp:inline distT="0" distB="0" distL="0" distR="0" wp14:anchorId="34374CEC" wp14:editId="264CAEA2">
-            <wp:extent cx="2819794" cy="1200318"/>
-            <wp:effectExtent l="0" t="0" r="0" b="0"/>
-            <wp:docPr id="1" name="Рисунок 1"/>
+          <wp:inline distT="0" distB="0" distL="0" distR="0" wp14:anchorId="3E11B1DA" wp14:editId="2E2604DC">
+            <wp:extent cx="3181794" cy="1228896"/>
+            <wp:effectExtent l="0" t="0" r="0" b="9525"/>
+            <wp:docPr id="2" name="Рисунок 2"/>
             <wp:cNvGraphicFramePr>
               <a:graphicFrameLocks xmlns:a="http://schemas.openxmlformats.org/drawingml/2006/main" noChangeAspect="1"/>
             </wp:cNvGraphicFramePr>
@@ -12252,7 +12257,7 @@
                   <pic:spPr>
                     <a:xfrm>
                       <a:off x="0" y="0"/>
-                      <a:ext cx="2819794" cy="1200318"/>
+                      <a:ext cx="3181794" cy="1228896"/>
                     </a:xfrm>
                     <a:prstGeom prst="rect">
                       <a:avLst/>
@@ -12282,23 +12287,15 @@
           <w:sz w:val="28"/>
           <w:szCs w:val="28"/>
         </w:rPr>
-        <w:t xml:space="preserve">Рисунок 4. Скриншот для «a = </w:t>
-      </w:r>
-      <w:r>
-        <w:rPr>
-          <w:rFonts w:ascii="Times New Roman" w:eastAsia="Verdana" w:hAnsi="Times New Roman" w:cs="Times New Roman"/>
-          <w:sz w:val="28"/>
-          <w:szCs w:val="28"/>
-        </w:rPr>
-        <w:t>0</w:t>
-      </w:r>
-      <w:r>
-        <w:rPr>
-          <w:rFonts w:ascii="Times New Roman" w:eastAsia="Verdana" w:hAnsi="Times New Roman" w:cs="Times New Roman"/>
-          <w:sz w:val="28"/>
-          <w:szCs w:val="28"/>
-        </w:rPr>
-        <w:t xml:space="preserve">, b = </w:t>
+        <w:t>Рисунок</w:t>
+      </w:r>
+      <w:r>
+        <w:rPr>
+          <w:rFonts w:ascii="Times New Roman" w:eastAsia="Verdana" w:hAnsi="Times New Roman" w:cs="Times New Roman"/>
+          <w:sz w:val="28"/>
+          <w:szCs w:val="28"/>
+        </w:rPr>
+        <w:t xml:space="preserve"> 5. Скриншот для «a = 23, b = </w:t>
       </w:r>
       <w:r>
         <w:rPr>
@@ -12326,38 +12323,16 @@
           <w:sz w:val="28"/>
           <w:szCs w:val="28"/>
         </w:rPr>
-        <w:t>Ответ: попытка делить на ноль</w:t>
-      </w:r>
-      <w:r>
-        <w:rPr>
-          <w:rFonts w:ascii="Times New Roman" w:eastAsia="Verdana" w:hAnsi="Times New Roman" w:cs="Times New Roman"/>
-          <w:sz w:val="28"/>
-          <w:szCs w:val="28"/>
-        </w:rPr>
-        <w:t>.</w:t>
-      </w:r>
-    </w:p>
-    <w:p>
-      <w:pPr>
-        <w:spacing w:after="240" w:line="240" w:lineRule="auto"/>
-        <w:jc w:val="both"/>
-        <w:rPr>
-          <w:rFonts w:ascii="Times New Roman" w:eastAsia="Verdana" w:hAnsi="Times New Roman" w:cs="Times New Roman"/>
-          <w:sz w:val="28"/>
-          <w:szCs w:val="28"/>
-        </w:rPr>
-      </w:pPr>
-    </w:p>
-    <w:p>
-      <w:pPr>
-        <w:spacing w:after="240" w:line="240" w:lineRule="auto"/>
-        <w:jc w:val="both"/>
-        <w:rPr>
-          <w:rFonts w:ascii="Times New Roman" w:eastAsia="Verdana" w:hAnsi="Times New Roman" w:cs="Times New Roman"/>
-          <w:sz w:val="28"/>
-          <w:szCs w:val="28"/>
-        </w:rPr>
-      </w:pPr>
+        <w:t xml:space="preserve">Ответ: </w:t>
+      </w:r>
+      <w:r>
+        <w:rPr>
+          <w:rFonts w:ascii="Times New Roman" w:eastAsia="Verdana" w:hAnsi="Times New Roman" w:cs="Times New Roman"/>
+          <w:sz w:val="28"/>
+          <w:szCs w:val="28"/>
+        </w:rPr>
+        <w:t>попытка делить на ноль.</w:t>
+      </w:r>
     </w:p>
     <w:p>
       <w:pPr>
@@ -12519,24 +12494,49 @@
           <w:sz w:val="28"/>
           <w:szCs w:val="28"/>
         </w:rPr>
-        <w:t xml:space="preserve">3.2.2. Тест для «a = </w:t>
-      </w:r>
-      <w:r>
-        <w:rPr>
-          <w:rFonts w:ascii="Times New Roman" w:eastAsia="Verdana" w:hAnsi="Times New Roman" w:cs="Times New Roman"/>
-          <w:sz w:val="28"/>
-          <w:szCs w:val="28"/>
-          <w:lang w:val="en-US"/>
-        </w:rPr>
-        <w:t>23</w:t>
-      </w:r>
-      <w:r>
-        <w:rPr>
-          <w:rFonts w:ascii="Times New Roman" w:eastAsia="Verdana" w:hAnsi="Times New Roman" w:cs="Times New Roman"/>
-          <w:sz w:val="28"/>
-          <w:szCs w:val="28"/>
-        </w:rPr>
-        <w:t>, b = 0»</w:t>
+        <w:t>3.2.2</w:t>
+      </w:r>
+      <w:r>
+        <w:rPr>
+          <w:rFonts w:ascii="Times New Roman" w:eastAsia="Verdana" w:hAnsi="Times New Roman" w:cs="Times New Roman"/>
+          <w:sz w:val="28"/>
+          <w:szCs w:val="28"/>
+        </w:rPr>
+        <w:t xml:space="preserve">. Тест для «a = </w:t>
+      </w:r>
+      <w:r>
+        <w:rPr>
+          <w:rFonts w:ascii="Times New Roman" w:eastAsia="Verdana" w:hAnsi="Times New Roman" w:cs="Times New Roman"/>
+          <w:sz w:val="28"/>
+          <w:szCs w:val="28"/>
+          <w:lang w:val="en-US"/>
+        </w:rPr>
+        <w:t>20</w:t>
+      </w:r>
+      <w:r>
+        <w:rPr>
+          <w:rFonts w:ascii="Times New Roman" w:eastAsia="Verdana" w:hAnsi="Times New Roman" w:cs="Times New Roman"/>
+          <w:sz w:val="28"/>
+          <w:szCs w:val="28"/>
+        </w:rPr>
+        <w:t>, b = 1</w:t>
+      </w:r>
+      <w:r>
+        <w:rPr>
+          <w:rFonts w:ascii="Times New Roman" w:eastAsia="Verdana" w:hAnsi="Times New Roman" w:cs="Times New Roman"/>
+          <w:sz w:val="28"/>
+          <w:szCs w:val="28"/>
+          <w:lang w:val="en-US"/>
+        </w:rPr>
+        <w:t>00</w:t>
+      </w:r>
+      <w:r>
+        <w:rPr>
+          <w:rFonts w:ascii="Times New Roman" w:eastAsia="Verdana" w:hAnsi="Times New Roman" w:cs="Times New Roman"/>
+          <w:sz w:val="28"/>
+          <w:szCs w:val="28"/>
+        </w:rPr>
+        <w:t>0»</w:t>
       </w:r>
     </w:p>
     <w:p>
@@ -12557,10 +12557,10 @@
           <w:szCs w:val="28"/>
         </w:rPr>
         <w:drawing>
-          <wp:inline distT="0" distB="0" distL="0" distR="0" wp14:anchorId="3E11B1DA" wp14:editId="2E2604DC">
-            <wp:extent cx="3181794" cy="1228896"/>
-            <wp:effectExtent l="0" t="0" r="0" b="9525"/>
-            <wp:docPr id="2" name="Рисунок 2"/>
+          <wp:inline distT="0" distB="0" distL="0" distR="0" wp14:anchorId="10399C20" wp14:editId="1B5A6A12">
+            <wp:extent cx="3572374" cy="1381318"/>
+            <wp:effectExtent l="0" t="0" r="9525" b="9525"/>
+            <wp:docPr id="3" name="Рисунок 3"/>
             <wp:cNvGraphicFramePr>
               <a:graphicFrameLocks xmlns:a="http://schemas.openxmlformats.org/drawingml/2006/main" noChangeAspect="1"/>
             </wp:cNvGraphicFramePr>
@@ -12580,7 +12580,7 @@
                   <pic:spPr>
                     <a:xfrm>
                       <a:off x="0" y="0"/>
-                      <a:ext cx="3181794" cy="1228896"/>
+                      <a:ext cx="3572374" cy="1381318"/>
                     </a:xfrm>
                     <a:prstGeom prst="rect">
                       <a:avLst/>
@@ -12610,15 +12610,23 @@
           <w:sz w:val="28"/>
           <w:szCs w:val="28"/>
         </w:rPr>
-        <w:t>Рисунок</w:t>
-      </w:r>
-      <w:r>
-        <w:rPr>
-          <w:rFonts w:ascii="Times New Roman" w:eastAsia="Verdana" w:hAnsi="Times New Roman" w:cs="Times New Roman"/>
-          <w:sz w:val="28"/>
-          <w:szCs w:val="28"/>
-        </w:rPr>
-        <w:t xml:space="preserve"> 5. Скриншот для «a = 23, b = </w:t>
+        <w:t>Рисунок 4. Скриншот для «a = 20</w:t>
+      </w:r>
+      <w:r>
+        <w:rPr>
+          <w:rFonts w:ascii="Times New Roman" w:eastAsia="Verdana" w:hAnsi="Times New Roman" w:cs="Times New Roman"/>
+          <w:sz w:val="28"/>
+          <w:szCs w:val="28"/>
+        </w:rPr>
+        <w:t xml:space="preserve">, b = </w:t>
+      </w:r>
+      <w:r>
+        <w:rPr>
+          <w:rFonts w:ascii="Times New Roman" w:eastAsia="Verdana" w:hAnsi="Times New Roman" w:cs="Times New Roman"/>
+          <w:sz w:val="28"/>
+          <w:szCs w:val="28"/>
+        </w:rPr>
+        <w:t>100</w:t>
       </w:r>
       <w:r>
         <w:rPr>
@@ -12646,214 +12654,42 @@
           <w:sz w:val="28"/>
           <w:szCs w:val="28"/>
         </w:rPr>
-        <w:t xml:space="preserve">Ответ: </w:t>
-      </w:r>
-      <w:r>
-        <w:rPr>
-          <w:rFonts w:ascii="Times New Roman" w:eastAsia="Verdana" w:hAnsi="Times New Roman" w:cs="Times New Roman"/>
-          <w:sz w:val="28"/>
-          <w:szCs w:val="28"/>
-        </w:rPr>
-        <w:t>попытка делить на ноль.</w:t>
-      </w:r>
-    </w:p>
-    <w:p>
-      <w:pPr>
-        <w:spacing w:after="240" w:line="240" w:lineRule="auto"/>
-        <w:jc w:val="both"/>
-        <w:rPr>
-          <w:rFonts w:ascii="Times New Roman" w:eastAsia="Verdana" w:hAnsi="Times New Roman" w:cs="Times New Roman"/>
-          <w:sz w:val="28"/>
-          <w:szCs w:val="28"/>
-        </w:rPr>
-      </w:pPr>
-    </w:p>
-    <w:p>
-      <w:pPr>
-        <w:spacing w:after="240" w:line="240" w:lineRule="auto"/>
-        <w:jc w:val="both"/>
-        <w:rPr>
-          <w:rFonts w:ascii="Times New Roman" w:eastAsia="Verdana" w:hAnsi="Times New Roman" w:cs="Times New Roman"/>
-          <w:sz w:val="28"/>
-          <w:szCs w:val="28"/>
-        </w:rPr>
-      </w:pPr>
-    </w:p>
-    <w:p>
-      <w:pPr>
-        <w:spacing w:after="240" w:line="240" w:lineRule="auto"/>
-        <w:jc w:val="both"/>
-        <w:rPr>
-          <w:rFonts w:ascii="Times New Roman" w:eastAsia="Verdana" w:hAnsi="Times New Roman" w:cs="Times New Roman"/>
-          <w:sz w:val="28"/>
-          <w:szCs w:val="28"/>
-        </w:rPr>
-      </w:pPr>
-    </w:p>
-    <w:p>
-      <w:pPr>
-        <w:spacing w:after="240" w:line="240" w:lineRule="auto"/>
-        <w:jc w:val="both"/>
-        <w:rPr>
-          <w:rFonts w:ascii="Times New Roman" w:eastAsia="Verdana" w:hAnsi="Times New Roman" w:cs="Times New Roman"/>
-          <w:sz w:val="28"/>
-          <w:szCs w:val="28"/>
-        </w:rPr>
-      </w:pPr>
-    </w:p>
-    <w:p>
-      <w:pPr>
-        <w:spacing w:after="240" w:line="240" w:lineRule="auto"/>
-        <w:jc w:val="both"/>
-        <w:rPr>
-          <w:rFonts w:ascii="Times New Roman" w:eastAsia="Verdana" w:hAnsi="Times New Roman" w:cs="Times New Roman"/>
-          <w:sz w:val="28"/>
-          <w:szCs w:val="28"/>
-        </w:rPr>
-      </w:pPr>
-    </w:p>
-    <w:p>
-      <w:pPr>
-        <w:spacing w:after="240" w:line="240" w:lineRule="auto"/>
-        <w:jc w:val="both"/>
-        <w:rPr>
-          <w:rFonts w:ascii="Times New Roman" w:eastAsia="Verdana" w:hAnsi="Times New Roman" w:cs="Times New Roman"/>
-          <w:sz w:val="28"/>
-          <w:szCs w:val="28"/>
-        </w:rPr>
-      </w:pPr>
-    </w:p>
-    <w:p>
-      <w:pPr>
-        <w:spacing w:after="240" w:line="240" w:lineRule="auto"/>
-        <w:jc w:val="both"/>
-        <w:rPr>
-          <w:rFonts w:ascii="Times New Roman" w:eastAsia="Verdana" w:hAnsi="Times New Roman" w:cs="Times New Roman"/>
-          <w:sz w:val="28"/>
-          <w:szCs w:val="28"/>
-        </w:rPr>
-      </w:pPr>
-    </w:p>
-    <w:p>
-      <w:pPr>
-        <w:spacing w:after="240" w:line="240" w:lineRule="auto"/>
-        <w:jc w:val="both"/>
-        <w:rPr>
-          <w:rFonts w:ascii="Times New Roman" w:eastAsia="Verdana" w:hAnsi="Times New Roman" w:cs="Times New Roman"/>
-          <w:sz w:val="28"/>
-          <w:szCs w:val="28"/>
-        </w:rPr>
-      </w:pPr>
-    </w:p>
-    <w:p>
-      <w:pPr>
-        <w:spacing w:after="240" w:line="240" w:lineRule="auto"/>
-        <w:jc w:val="both"/>
-        <w:rPr>
-          <w:rFonts w:ascii="Times New Roman" w:eastAsia="Verdana" w:hAnsi="Times New Roman" w:cs="Times New Roman"/>
-          <w:sz w:val="28"/>
-          <w:szCs w:val="28"/>
-        </w:rPr>
-      </w:pPr>
-    </w:p>
-    <w:p>
-      <w:pPr>
-        <w:spacing w:after="240" w:line="240" w:lineRule="auto"/>
-        <w:jc w:val="both"/>
-        <w:rPr>
-          <w:rFonts w:ascii="Times New Roman" w:eastAsia="Verdana" w:hAnsi="Times New Roman" w:cs="Times New Roman"/>
-          <w:sz w:val="28"/>
-          <w:szCs w:val="28"/>
-        </w:rPr>
-      </w:pPr>
-    </w:p>
-    <w:p>
-      <w:pPr>
-        <w:spacing w:after="240" w:line="240" w:lineRule="auto"/>
-        <w:jc w:val="both"/>
-        <w:rPr>
-          <w:rFonts w:ascii="Times New Roman" w:eastAsia="Verdana" w:hAnsi="Times New Roman" w:cs="Times New Roman"/>
-          <w:sz w:val="28"/>
-          <w:szCs w:val="28"/>
-        </w:rPr>
-      </w:pPr>
-    </w:p>
-    <w:p>
-      <w:pPr>
-        <w:spacing w:after="240" w:line="240" w:lineRule="auto"/>
-        <w:jc w:val="both"/>
-        <w:rPr>
-          <w:rFonts w:ascii="Times New Roman" w:eastAsia="Verdana" w:hAnsi="Times New Roman" w:cs="Times New Roman"/>
-          <w:sz w:val="28"/>
-          <w:szCs w:val="28"/>
-        </w:rPr>
-      </w:pPr>
-    </w:p>
-    <w:p>
-      <w:pPr>
-        <w:spacing w:after="240" w:line="240" w:lineRule="auto"/>
-        <w:jc w:val="both"/>
-        <w:rPr>
-          <w:rFonts w:ascii="Times New Roman" w:eastAsia="Verdana" w:hAnsi="Times New Roman" w:cs="Times New Roman"/>
-          <w:sz w:val="28"/>
-          <w:szCs w:val="28"/>
-        </w:rPr>
-      </w:pPr>
-    </w:p>
-    <w:p>
-      <w:pPr>
-        <w:spacing w:after="240" w:line="240" w:lineRule="auto"/>
-        <w:jc w:val="both"/>
-        <w:rPr>
-          <w:rFonts w:ascii="Times New Roman" w:eastAsia="Verdana" w:hAnsi="Times New Roman" w:cs="Times New Roman"/>
-          <w:sz w:val="28"/>
-          <w:szCs w:val="28"/>
-        </w:rPr>
-      </w:pPr>
-    </w:p>
-    <w:p>
-      <w:pPr>
-        <w:spacing w:after="240" w:line="240" w:lineRule="auto"/>
-        <w:jc w:val="both"/>
-        <w:rPr>
-          <w:rFonts w:ascii="Times New Roman" w:eastAsia="Verdana" w:hAnsi="Times New Roman" w:cs="Times New Roman"/>
-          <w:sz w:val="28"/>
-          <w:szCs w:val="28"/>
-        </w:rPr>
-      </w:pPr>
-    </w:p>
-    <w:p>
-      <w:pPr>
-        <w:spacing w:after="240" w:line="240" w:lineRule="auto"/>
-        <w:jc w:val="both"/>
-        <w:rPr>
-          <w:rFonts w:ascii="Times New Roman" w:eastAsia="Verdana" w:hAnsi="Times New Roman" w:cs="Times New Roman"/>
-          <w:sz w:val="28"/>
-          <w:szCs w:val="28"/>
-        </w:rPr>
-      </w:pPr>
-    </w:p>
-    <w:p>
-      <w:pPr>
-        <w:spacing w:after="240" w:line="240" w:lineRule="auto"/>
-        <w:jc w:val="both"/>
-        <w:rPr>
-          <w:rFonts w:ascii="Times New Roman" w:eastAsia="Verdana" w:hAnsi="Times New Roman" w:cs="Times New Roman"/>
-          <w:sz w:val="28"/>
-          <w:szCs w:val="28"/>
-        </w:rPr>
-      </w:pPr>
-    </w:p>
-    <w:p>
-      <w:pPr>
-        <w:spacing w:after="240" w:line="240" w:lineRule="auto"/>
-        <w:jc w:val="both"/>
-        <w:rPr>
-          <w:rFonts w:ascii="Times New Roman" w:eastAsia="Verdana" w:hAnsi="Times New Roman" w:cs="Times New Roman"/>
-          <w:sz w:val="28"/>
-          <w:szCs w:val="28"/>
-        </w:rPr>
-      </w:pPr>
+        <w:t xml:space="preserve">Произошла потеря </w:t>
+      </w:r>
+      <w:r>
+        <w:rPr>
+          <w:rFonts w:ascii="Times New Roman" w:eastAsia="Verdana" w:hAnsi="Times New Roman" w:cs="Times New Roman"/>
+          <w:sz w:val="28"/>
+          <w:szCs w:val="28"/>
+        </w:rPr>
+        <w:t>значимости</w:t>
+      </w:r>
+      <w:r>
+        <w:rPr>
+          <w:rFonts w:ascii="Times New Roman" w:eastAsia="Verdana" w:hAnsi="Times New Roman" w:cs="Times New Roman"/>
+          <w:sz w:val="28"/>
+          <w:szCs w:val="28"/>
+        </w:rPr>
+        <w:t>, так как в созданном алгоритме не реализовано</w:t>
+      </w:r>
+      <w:r>
+        <w:rPr>
+          <w:rFonts w:ascii="Times New Roman" w:eastAsia="Verdana" w:hAnsi="Times New Roman" w:cs="Times New Roman"/>
+          <w:sz w:val="28"/>
+          <w:szCs w:val="28"/>
+        </w:rPr>
+        <w:t xml:space="preserve"> деление с остатком, п</w:t>
+      </w:r>
+      <w:bookmarkStart w:id="0" w:name="_GoBack"/>
+      <w:bookmarkEnd w:id="0"/>
+      <w:r>
+        <w:rPr>
+          <w:rFonts w:ascii="Times New Roman" w:eastAsia="Verdana" w:hAnsi="Times New Roman" w:cs="Times New Roman"/>
+          <w:sz w:val="28"/>
+          <w:szCs w:val="28"/>
+        </w:rPr>
+        <w:t>одробнее в выводе.</w:t>
+      </w:r>
     </w:p>
     <w:p>
       <w:pPr>
@@ -12872,42 +12708,263 @@
           <w:sz w:val="28"/>
           <w:szCs w:val="28"/>
         </w:rPr>
-        <w:lastRenderedPageBreak/>
-        <w:t xml:space="preserve">3.2.4. Тест для «a = </w:t>
-      </w:r>
-      <w:r>
-        <w:rPr>
-          <w:rFonts w:ascii="Times New Roman" w:eastAsia="Verdana" w:hAnsi="Times New Roman" w:cs="Times New Roman"/>
-          <w:sz w:val="28"/>
-          <w:szCs w:val="28"/>
-          <w:lang w:val="en-US"/>
-        </w:rPr>
-        <w:t>20</w:t>
-      </w:r>
-      <w:r>
-        <w:rPr>
-          <w:rFonts w:ascii="Times New Roman" w:eastAsia="Verdana" w:hAnsi="Times New Roman" w:cs="Times New Roman"/>
-          <w:sz w:val="28"/>
-          <w:szCs w:val="28"/>
-        </w:rPr>
-        <w:t>, b = 1</w:t>
-      </w:r>
-      <w:r>
-        <w:rPr>
-          <w:rFonts w:ascii="Times New Roman" w:eastAsia="Verdana" w:hAnsi="Times New Roman" w:cs="Times New Roman"/>
-          <w:sz w:val="28"/>
-          <w:szCs w:val="28"/>
-          <w:lang w:val="en-US"/>
-        </w:rPr>
-        <w:t>00</w:t>
-      </w:r>
-      <w:r>
-        <w:rPr>
-          <w:rFonts w:ascii="Times New Roman" w:eastAsia="Verdana" w:hAnsi="Times New Roman" w:cs="Times New Roman"/>
-          <w:sz w:val="28"/>
-          <w:szCs w:val="28"/>
-        </w:rPr>
-        <w:t>0»</w:t>
+        <w:t>Ответ: Результат деления = 0</w:t>
+      </w:r>
+      <w:r>
+        <w:rPr>
+          <w:rFonts w:ascii="Times New Roman" w:eastAsia="Verdana" w:hAnsi="Times New Roman" w:cs="Times New Roman"/>
+          <w:sz w:val="28"/>
+          <w:szCs w:val="28"/>
+        </w:rPr>
+        <w:t>.</w:t>
+      </w:r>
+    </w:p>
+    <w:p>
+      <w:pPr>
+        <w:spacing w:after="240" w:line="240" w:lineRule="auto"/>
+        <w:jc w:val="both"/>
+        <w:rPr>
+          <w:rFonts w:ascii="Times New Roman" w:eastAsia="Verdana" w:hAnsi="Times New Roman" w:cs="Times New Roman"/>
+          <w:b/>
+          <w:sz w:val="28"/>
+          <w:szCs w:val="28"/>
+        </w:rPr>
+      </w:pPr>
+    </w:p>
+    <w:p>
+      <w:pPr>
+        <w:spacing w:after="240" w:line="240" w:lineRule="auto"/>
+        <w:jc w:val="both"/>
+        <w:rPr>
+          <w:rFonts w:ascii="Times New Roman" w:eastAsia="Verdana" w:hAnsi="Times New Roman" w:cs="Times New Roman"/>
+          <w:b/>
+          <w:sz w:val="28"/>
+          <w:szCs w:val="28"/>
+        </w:rPr>
+      </w:pPr>
+    </w:p>
+    <w:p>
+      <w:pPr>
+        <w:spacing w:after="240" w:line="240" w:lineRule="auto"/>
+        <w:jc w:val="both"/>
+        <w:rPr>
+          <w:rFonts w:ascii="Times New Roman" w:eastAsia="Verdana" w:hAnsi="Times New Roman" w:cs="Times New Roman"/>
+          <w:b/>
+          <w:sz w:val="28"/>
+          <w:szCs w:val="28"/>
+        </w:rPr>
+      </w:pPr>
+    </w:p>
+    <w:p>
+      <w:pPr>
+        <w:spacing w:after="240" w:line="240" w:lineRule="auto"/>
+        <w:jc w:val="both"/>
+        <w:rPr>
+          <w:rFonts w:ascii="Times New Roman" w:eastAsia="Verdana" w:hAnsi="Times New Roman" w:cs="Times New Roman"/>
+          <w:b/>
+          <w:sz w:val="28"/>
+          <w:szCs w:val="28"/>
+        </w:rPr>
+      </w:pPr>
+    </w:p>
+    <w:p>
+      <w:pPr>
+        <w:spacing w:after="240" w:line="240" w:lineRule="auto"/>
+        <w:jc w:val="both"/>
+        <w:rPr>
+          <w:rFonts w:ascii="Times New Roman" w:eastAsia="Verdana" w:hAnsi="Times New Roman" w:cs="Times New Roman"/>
+          <w:b/>
+          <w:sz w:val="28"/>
+          <w:szCs w:val="28"/>
+        </w:rPr>
+      </w:pPr>
+    </w:p>
+    <w:p>
+      <w:pPr>
+        <w:spacing w:after="240" w:line="240" w:lineRule="auto"/>
+        <w:jc w:val="both"/>
+        <w:rPr>
+          <w:rFonts w:ascii="Times New Roman" w:eastAsia="Verdana" w:hAnsi="Times New Roman" w:cs="Times New Roman"/>
+          <w:b/>
+          <w:sz w:val="28"/>
+          <w:szCs w:val="28"/>
+        </w:rPr>
+      </w:pPr>
+    </w:p>
+    <w:p>
+      <w:pPr>
+        <w:spacing w:after="240" w:line="240" w:lineRule="auto"/>
+        <w:jc w:val="both"/>
+        <w:rPr>
+          <w:rFonts w:ascii="Times New Roman" w:eastAsia="Verdana" w:hAnsi="Times New Roman" w:cs="Times New Roman"/>
+          <w:b/>
+          <w:sz w:val="28"/>
+          <w:szCs w:val="28"/>
+        </w:rPr>
+      </w:pPr>
+    </w:p>
+    <w:p>
+      <w:pPr>
+        <w:spacing w:after="240" w:line="240" w:lineRule="auto"/>
+        <w:jc w:val="both"/>
+        <w:rPr>
+          <w:rFonts w:ascii="Times New Roman" w:eastAsia="Verdana" w:hAnsi="Times New Roman" w:cs="Times New Roman"/>
+          <w:b/>
+          <w:sz w:val="28"/>
+          <w:szCs w:val="28"/>
+        </w:rPr>
+      </w:pPr>
+    </w:p>
+    <w:p>
+      <w:pPr>
+        <w:spacing w:after="240" w:line="240" w:lineRule="auto"/>
+        <w:jc w:val="both"/>
+        <w:rPr>
+          <w:rFonts w:ascii="Times New Roman" w:eastAsia="Verdana" w:hAnsi="Times New Roman" w:cs="Times New Roman"/>
+          <w:b/>
+          <w:sz w:val="28"/>
+          <w:szCs w:val="28"/>
+        </w:rPr>
+      </w:pPr>
+    </w:p>
+    <w:p>
+      <w:pPr>
+        <w:spacing w:after="240" w:line="240" w:lineRule="auto"/>
+        <w:jc w:val="both"/>
+        <w:rPr>
+          <w:rFonts w:ascii="Times New Roman" w:eastAsia="Verdana" w:hAnsi="Times New Roman" w:cs="Times New Roman"/>
+          <w:b/>
+          <w:sz w:val="28"/>
+          <w:szCs w:val="28"/>
+        </w:rPr>
+      </w:pPr>
+    </w:p>
+    <w:p>
+      <w:pPr>
+        <w:spacing w:after="240" w:line="240" w:lineRule="auto"/>
+        <w:jc w:val="both"/>
+        <w:rPr>
+          <w:rFonts w:ascii="Times New Roman" w:eastAsia="Verdana" w:hAnsi="Times New Roman" w:cs="Times New Roman"/>
+          <w:b/>
+          <w:sz w:val="28"/>
+          <w:szCs w:val="28"/>
+        </w:rPr>
+      </w:pPr>
+    </w:p>
+    <w:p>
+      <w:pPr>
+        <w:spacing w:after="240" w:line="240" w:lineRule="auto"/>
+        <w:jc w:val="both"/>
+        <w:rPr>
+          <w:rFonts w:ascii="Times New Roman" w:eastAsia="Verdana" w:hAnsi="Times New Roman" w:cs="Times New Roman"/>
+          <w:b/>
+          <w:sz w:val="28"/>
+          <w:szCs w:val="28"/>
+        </w:rPr>
+      </w:pPr>
+    </w:p>
+    <w:p>
+      <w:pPr>
+        <w:spacing w:after="240" w:line="240" w:lineRule="auto"/>
+        <w:jc w:val="both"/>
+        <w:rPr>
+          <w:rFonts w:ascii="Times New Roman" w:eastAsia="Verdana" w:hAnsi="Times New Roman" w:cs="Times New Roman"/>
+          <w:b/>
+          <w:sz w:val="28"/>
+          <w:szCs w:val="28"/>
+        </w:rPr>
+      </w:pPr>
+    </w:p>
+    <w:p>
+      <w:pPr>
+        <w:spacing w:after="240" w:line="240" w:lineRule="auto"/>
+        <w:jc w:val="both"/>
+        <w:rPr>
+          <w:rFonts w:ascii="Times New Roman" w:eastAsia="Verdana" w:hAnsi="Times New Roman" w:cs="Times New Roman"/>
+          <w:b/>
+          <w:sz w:val="28"/>
+          <w:szCs w:val="28"/>
+        </w:rPr>
+      </w:pPr>
+    </w:p>
+    <w:p>
+      <w:pPr>
+        <w:spacing w:after="240" w:line="240" w:lineRule="auto"/>
+        <w:jc w:val="both"/>
+        <w:rPr>
+          <w:rFonts w:ascii="Times New Roman" w:eastAsia="Verdana" w:hAnsi="Times New Roman" w:cs="Times New Roman"/>
+          <w:b/>
+          <w:sz w:val="28"/>
+          <w:szCs w:val="28"/>
+        </w:rPr>
+      </w:pPr>
+    </w:p>
+    <w:p>
+      <w:pPr>
+        <w:spacing w:after="240" w:line="240" w:lineRule="auto"/>
+        <w:jc w:val="both"/>
+        <w:rPr>
+          <w:rFonts w:ascii="Times New Roman" w:eastAsia="Verdana" w:hAnsi="Times New Roman" w:cs="Times New Roman"/>
+          <w:b/>
+          <w:sz w:val="28"/>
+          <w:szCs w:val="28"/>
+        </w:rPr>
+      </w:pPr>
+    </w:p>
+    <w:p>
+      <w:pPr>
+        <w:spacing w:after="240" w:line="240" w:lineRule="auto"/>
+        <w:jc w:val="both"/>
+        <w:rPr>
+          <w:rFonts w:ascii="Times New Roman" w:eastAsia="Verdana" w:hAnsi="Times New Roman" w:cs="Times New Roman"/>
+          <w:b/>
+          <w:sz w:val="28"/>
+          <w:szCs w:val="28"/>
+        </w:rPr>
+      </w:pPr>
+    </w:p>
+    <w:p>
+      <w:pPr>
+        <w:spacing w:after="240" w:line="240" w:lineRule="auto"/>
+        <w:ind w:firstLine="708"/>
+        <w:jc w:val="both"/>
+        <w:rPr>
+          <w:rFonts w:ascii="Times New Roman" w:eastAsia="Verdana" w:hAnsi="Times New Roman" w:cs="Times New Roman"/>
+          <w:sz w:val="28"/>
+          <w:szCs w:val="28"/>
+        </w:rPr>
+      </w:pPr>
+      <w:r>
+        <w:rPr>
+          <w:rFonts w:ascii="Times New Roman" w:eastAsia="Verdana" w:hAnsi="Times New Roman" w:cs="Times New Roman"/>
+          <w:sz w:val="28"/>
+          <w:szCs w:val="28"/>
+        </w:rPr>
+        <w:t>3.2.3</w:t>
+      </w:r>
+      <w:r>
+        <w:rPr>
+          <w:rFonts w:ascii="Times New Roman" w:eastAsia="Verdana" w:hAnsi="Times New Roman" w:cs="Times New Roman"/>
+          <w:sz w:val="28"/>
+          <w:szCs w:val="28"/>
+        </w:rPr>
+        <w:t xml:space="preserve">. Тест для «a = </w:t>
+      </w:r>
+      <w:r>
+        <w:rPr>
+          <w:rFonts w:ascii="Times New Roman" w:eastAsia="Verdana" w:hAnsi="Times New Roman" w:cs="Times New Roman"/>
+          <w:sz w:val="28"/>
+          <w:szCs w:val="28"/>
+        </w:rPr>
+        <w:t>25</w:t>
+      </w:r>
+      <w:r>
+        <w:rPr>
+          <w:rFonts w:ascii="Times New Roman" w:eastAsia="Verdana" w:hAnsi="Times New Roman" w:cs="Times New Roman"/>
+          <w:sz w:val="28"/>
+          <w:szCs w:val="28"/>
+        </w:rPr>
+        <w:t>, b = 5»</w:t>
       </w:r>
     </w:p>
     <w:p>
@@ -12922,16 +12979,13 @@
       </w:pPr>
       <w:r>
         <w:rPr>
-          <w:rFonts w:ascii="Times New Roman" w:eastAsia="Verdana" w:hAnsi="Times New Roman" w:cs="Times New Roman"/>
           <w:noProof/>
-          <w:sz w:val="28"/>
-          <w:szCs w:val="28"/>
         </w:rPr>
         <w:drawing>
-          <wp:inline distT="0" distB="0" distL="0" distR="0" wp14:anchorId="10399C20" wp14:editId="1B5A6A12">
-            <wp:extent cx="3572374" cy="1381318"/>
-            <wp:effectExtent l="0" t="0" r="9525" b="9525"/>
-            <wp:docPr id="3" name="Рисунок 3"/>
+          <wp:inline distT="0" distB="0" distL="0" distR="0" wp14:anchorId="0BE4C13E" wp14:editId="68CD4F4E">
+            <wp:extent cx="3276190" cy="1447619"/>
+            <wp:effectExtent l="0" t="0" r="635" b="635"/>
+            <wp:docPr id="5" name="Рисунок 5"/>
             <wp:cNvGraphicFramePr>
               <a:graphicFrameLocks xmlns:a="http://schemas.openxmlformats.org/drawingml/2006/main" noChangeAspect="1"/>
             </wp:cNvGraphicFramePr>
@@ -12951,7 +13005,7 @@
                   <pic:spPr>
                     <a:xfrm>
                       <a:off x="0" y="0"/>
-                      <a:ext cx="3572374" cy="1381318"/>
+                      <a:ext cx="3276190" cy="1447619"/>
                     </a:xfrm>
                     <a:prstGeom prst="rect">
                       <a:avLst/>
@@ -12981,7 +13035,15 @@
           <w:sz w:val="28"/>
           <w:szCs w:val="28"/>
         </w:rPr>
-        <w:t>Рисунок 4. Скриншот для «a = 20</w:t>
+        <w:t xml:space="preserve">Рисунок 4. Скриншот для «a = </w:t>
+      </w:r>
+      <w:r>
+        <w:rPr>
+          <w:rFonts w:ascii="Times New Roman" w:eastAsia="Verdana" w:hAnsi="Times New Roman" w:cs="Times New Roman"/>
+          <w:sz w:val="28"/>
+          <w:szCs w:val="28"/>
+        </w:rPr>
+        <w:t>25</w:t>
       </w:r>
       <w:r>
         <w:rPr>
@@ -12997,15 +13059,15 @@
           <w:sz w:val="28"/>
           <w:szCs w:val="28"/>
         </w:rPr>
-        <w:t>100</w:t>
-      </w:r>
-      <w:r>
-        <w:rPr>
-          <w:rFonts w:ascii="Times New Roman" w:eastAsia="Verdana" w:hAnsi="Times New Roman" w:cs="Times New Roman"/>
-          <w:sz w:val="28"/>
-          <w:szCs w:val="28"/>
-        </w:rPr>
-        <w:t>0»</w:t>
+        <w:t>5</w:t>
+      </w:r>
+      <w:r>
+        <w:rPr>
+          <w:rFonts w:ascii="Times New Roman" w:eastAsia="Verdana" w:hAnsi="Times New Roman" w:cs="Times New Roman"/>
+          <w:sz w:val="28"/>
+          <w:szCs w:val="28"/>
+        </w:rPr>
+        <w:t>»</w:t>
       </w:r>
     </w:p>
     <w:p>
@@ -13025,7 +13087,7 @@
           <w:sz w:val="28"/>
           <w:szCs w:val="28"/>
         </w:rPr>
-        <w:t>Ответ: Результат деления = 0</w:t>
+        <w:t>Ответ: Результат деления = 5</w:t>
       </w:r>
       <w:r>
         <w:rPr>
@@ -13042,7 +13104,6 @@
         <w:jc w:val="both"/>
         <w:rPr>
           <w:rFonts w:ascii="Times New Roman" w:eastAsia="Verdana" w:hAnsi="Times New Roman" w:cs="Times New Roman"/>
-          <w:b/>
           <w:sz w:val="28"/>
           <w:szCs w:val="28"/>
         </w:rPr>
@@ -13054,7 +13115,6 @@
         <w:jc w:val="both"/>
         <w:rPr>
           <w:rFonts w:ascii="Times New Roman" w:eastAsia="Verdana" w:hAnsi="Times New Roman" w:cs="Times New Roman"/>
-          <w:b/>
           <w:sz w:val="28"/>
           <w:szCs w:val="28"/>
         </w:rPr>
@@ -13066,7 +13126,6 @@
         <w:jc w:val="both"/>
         <w:rPr>
           <w:rFonts w:ascii="Times New Roman" w:eastAsia="Verdana" w:hAnsi="Times New Roman" w:cs="Times New Roman"/>
-          <w:b/>
           <w:sz w:val="28"/>
           <w:szCs w:val="28"/>
         </w:rPr>
@@ -13078,7 +13137,6 @@
         <w:jc w:val="both"/>
         <w:rPr>
           <w:rFonts w:ascii="Times New Roman" w:eastAsia="Verdana" w:hAnsi="Times New Roman" w:cs="Times New Roman"/>
-          <w:b/>
           <w:sz w:val="28"/>
           <w:szCs w:val="28"/>
         </w:rPr>
@@ -13090,7 +13148,6 @@
         <w:jc w:val="both"/>
         <w:rPr>
           <w:rFonts w:ascii="Times New Roman" w:eastAsia="Verdana" w:hAnsi="Times New Roman" w:cs="Times New Roman"/>
-          <w:b/>
           <w:sz w:val="28"/>
           <w:szCs w:val="28"/>
         </w:rPr>
@@ -13102,7 +13159,6 @@
         <w:jc w:val="both"/>
         <w:rPr>
           <w:rFonts w:ascii="Times New Roman" w:eastAsia="Verdana" w:hAnsi="Times New Roman" w:cs="Times New Roman"/>
-          <w:b/>
           <w:sz w:val="28"/>
           <w:szCs w:val="28"/>
         </w:rPr>
@@ -13114,7 +13170,6 @@
         <w:jc w:val="both"/>
         <w:rPr>
           <w:rFonts w:ascii="Times New Roman" w:eastAsia="Verdana" w:hAnsi="Times New Roman" w:cs="Times New Roman"/>
-          <w:b/>
           <w:sz w:val="28"/>
           <w:szCs w:val="28"/>
         </w:rPr>
@@ -13126,7 +13181,6 @@
         <w:jc w:val="both"/>
         <w:rPr>
           <w:rFonts w:ascii="Times New Roman" w:eastAsia="Verdana" w:hAnsi="Times New Roman" w:cs="Times New Roman"/>
-          <w:b/>
           <w:sz w:val="28"/>
           <w:szCs w:val="28"/>
         </w:rPr>
@@ -13138,7 +13192,6 @@
         <w:jc w:val="both"/>
         <w:rPr>
           <w:rFonts w:ascii="Times New Roman" w:eastAsia="Verdana" w:hAnsi="Times New Roman" w:cs="Times New Roman"/>
-          <w:b/>
           <w:sz w:val="28"/>
           <w:szCs w:val="28"/>
         </w:rPr>
@@ -13150,7 +13203,6 @@
         <w:jc w:val="both"/>
         <w:rPr>
           <w:rFonts w:ascii="Times New Roman" w:eastAsia="Verdana" w:hAnsi="Times New Roman" w:cs="Times New Roman"/>
-          <w:b/>
           <w:sz w:val="28"/>
           <w:szCs w:val="28"/>
         </w:rPr>
@@ -13162,7 +13214,6 @@
         <w:jc w:val="both"/>
         <w:rPr>
           <w:rFonts w:ascii="Times New Roman" w:eastAsia="Verdana" w:hAnsi="Times New Roman" w:cs="Times New Roman"/>
-          <w:b/>
           <w:sz w:val="28"/>
           <w:szCs w:val="28"/>
         </w:rPr>
@@ -13174,7 +13225,6 @@
         <w:jc w:val="both"/>
         <w:rPr>
           <w:rFonts w:ascii="Times New Roman" w:eastAsia="Verdana" w:hAnsi="Times New Roman" w:cs="Times New Roman"/>
-          <w:b/>
           <w:sz w:val="28"/>
           <w:szCs w:val="28"/>
         </w:rPr>
@@ -13186,7 +13236,6 @@
         <w:jc w:val="both"/>
         <w:rPr>
           <w:rFonts w:ascii="Times New Roman" w:eastAsia="Verdana" w:hAnsi="Times New Roman" w:cs="Times New Roman"/>
-          <w:b/>
           <w:sz w:val="28"/>
           <w:szCs w:val="28"/>
         </w:rPr>
@@ -13198,7 +13247,6 @@
         <w:jc w:val="both"/>
         <w:rPr>
           <w:rFonts w:ascii="Times New Roman" w:eastAsia="Verdana" w:hAnsi="Times New Roman" w:cs="Times New Roman"/>
-          <w:b/>
           <w:sz w:val="28"/>
           <w:szCs w:val="28"/>
         </w:rPr>
@@ -13210,7 +13258,6 @@
         <w:jc w:val="both"/>
         <w:rPr>
           <w:rFonts w:ascii="Times New Roman" w:eastAsia="Verdana" w:hAnsi="Times New Roman" w:cs="Times New Roman"/>
-          <w:b/>
           <w:sz w:val="28"/>
           <w:szCs w:val="28"/>
         </w:rPr>
@@ -13222,7 +13269,6 @@
         <w:jc w:val="both"/>
         <w:rPr>
           <w:rFonts w:ascii="Times New Roman" w:eastAsia="Verdana" w:hAnsi="Times New Roman" w:cs="Times New Roman"/>
-          <w:b/>
           <w:sz w:val="28"/>
           <w:szCs w:val="28"/>
         </w:rPr>
@@ -13234,7 +13280,6 @@
         <w:jc w:val="both"/>
         <w:rPr>
           <w:rFonts w:ascii="Times New Roman" w:eastAsia="Verdana" w:hAnsi="Times New Roman" w:cs="Times New Roman"/>
-          <w:b/>
           <w:sz w:val="28"/>
           <w:szCs w:val="28"/>
         </w:rPr>
@@ -13246,7 +13291,6 @@
         <w:jc w:val="both"/>
         <w:rPr>
           <w:rFonts w:ascii="Times New Roman" w:eastAsia="Verdana" w:hAnsi="Times New Roman" w:cs="Times New Roman"/>
-          <w:b/>
           <w:sz w:val="28"/>
           <w:szCs w:val="28"/>
         </w:rPr>
@@ -13255,55 +13299,67 @@
     <w:p>
       <w:pPr>
         <w:spacing w:after="240" w:line="240" w:lineRule="auto"/>
+        <w:ind w:left="708"/>
         <w:jc w:val="both"/>
         <w:rPr>
           <w:rFonts w:ascii="Times New Roman" w:eastAsia="Verdana" w:hAnsi="Times New Roman" w:cs="Times New Roman"/>
-          <w:b/>
-          <w:sz w:val="28"/>
-          <w:szCs w:val="28"/>
-        </w:rPr>
-      </w:pPr>
+          <w:sz w:val="28"/>
+          <w:szCs w:val="28"/>
+        </w:rPr>
+      </w:pPr>
+      <w:r>
+        <w:rPr>
+          <w:rFonts w:ascii="Times New Roman" w:eastAsia="Verdana" w:hAnsi="Times New Roman" w:cs="Times New Roman"/>
+          <w:sz w:val="28"/>
+          <w:szCs w:val="28"/>
+        </w:rPr>
+        <w:t>3.2.4</w:t>
+      </w:r>
+      <w:r>
+        <w:rPr>
+          <w:rFonts w:ascii="Times New Roman" w:eastAsia="Verdana" w:hAnsi="Times New Roman" w:cs="Times New Roman"/>
+          <w:sz w:val="28"/>
+          <w:szCs w:val="28"/>
+        </w:rPr>
+        <w:t xml:space="preserve">. Тест для «a = </w:t>
+      </w:r>
+      <w:r>
+        <w:rPr>
+          <w:rFonts w:ascii="Times New Roman" w:eastAsia="Verdana" w:hAnsi="Times New Roman" w:cs="Times New Roman"/>
+          <w:sz w:val="28"/>
+          <w:szCs w:val="28"/>
+        </w:rPr>
+        <w:t>148148148147851851851852</w:t>
+      </w:r>
+      <w:r>
+        <w:rPr>
+          <w:rFonts w:ascii="Times New Roman" w:eastAsia="Verdana" w:hAnsi="Times New Roman" w:cs="Times New Roman"/>
+          <w:sz w:val="28"/>
+          <w:szCs w:val="28"/>
+        </w:rPr>
+        <w:t xml:space="preserve">, b = </w:t>
+      </w:r>
+      <w:r>
+        <w:rPr>
+          <w:rFonts w:ascii="Times New Roman" w:eastAsia="Verdana" w:hAnsi="Times New Roman" w:cs="Times New Roman"/>
+          <w:sz w:val="28"/>
+          <w:szCs w:val="28"/>
+        </w:rPr>
+        <w:t>444444444444</w:t>
+      </w:r>
+      <w:r>
+        <w:rPr>
+          <w:rFonts w:ascii="Times New Roman" w:eastAsia="Verdana" w:hAnsi="Times New Roman" w:cs="Times New Roman"/>
+          <w:sz w:val="28"/>
+          <w:szCs w:val="28"/>
+        </w:rPr>
+        <w:t>»</w:t>
+      </w:r>
     </w:p>
     <w:p>
       <w:pPr>
         <w:spacing w:after="240" w:line="240" w:lineRule="auto"/>
-        <w:ind w:firstLine="708"/>
-        <w:jc w:val="both"/>
-        <w:rPr>
-          <w:rFonts w:ascii="Times New Roman" w:eastAsia="Verdana" w:hAnsi="Times New Roman" w:cs="Times New Roman"/>
-          <w:sz w:val="28"/>
-          <w:szCs w:val="28"/>
-        </w:rPr>
-      </w:pPr>
-      <w:r>
-        <w:rPr>
-          <w:rFonts w:ascii="Times New Roman" w:eastAsia="Verdana" w:hAnsi="Times New Roman" w:cs="Times New Roman"/>
-          <w:sz w:val="28"/>
-          <w:szCs w:val="28"/>
-        </w:rPr>
-        <w:lastRenderedPageBreak/>
-        <w:t xml:space="preserve">3.2.5. Тест для «a = </w:t>
-      </w:r>
-      <w:r>
-        <w:rPr>
-          <w:rFonts w:ascii="Times New Roman" w:eastAsia="Verdana" w:hAnsi="Times New Roman" w:cs="Times New Roman"/>
-          <w:sz w:val="28"/>
-          <w:szCs w:val="28"/>
-        </w:rPr>
-        <w:t>25</w:t>
-      </w:r>
-      <w:r>
-        <w:rPr>
-          <w:rFonts w:ascii="Times New Roman" w:eastAsia="Verdana" w:hAnsi="Times New Roman" w:cs="Times New Roman"/>
-          <w:sz w:val="28"/>
-          <w:szCs w:val="28"/>
-        </w:rPr>
-        <w:t>, b = 5»</w:t>
-      </w:r>
-    </w:p>
-    <w:p>
-      <w:pPr>
-        <w:spacing w:after="240" w:line="240" w:lineRule="auto"/>
+        <w:ind w:hanging="1418"/>
         <w:jc w:val="center"/>
         <w:rPr>
           <w:rFonts w:ascii="Times New Roman" w:eastAsia="Verdana" w:hAnsi="Times New Roman" w:cs="Times New Roman"/>
@@ -13313,13 +13369,16 @@
       </w:pPr>
       <w:r>
         <w:rPr>
+          <w:rFonts w:ascii="Times New Roman" w:eastAsia="Verdana" w:hAnsi="Times New Roman" w:cs="Times New Roman"/>
           <w:noProof/>
+          <w:sz w:val="28"/>
+          <w:szCs w:val="28"/>
         </w:rPr>
         <w:drawing>
-          <wp:inline distT="0" distB="0" distL="0" distR="0" wp14:anchorId="0BE4C13E" wp14:editId="68CD4F4E">
-            <wp:extent cx="3276190" cy="1447619"/>
-            <wp:effectExtent l="0" t="0" r="635" b="635"/>
-            <wp:docPr id="5" name="Рисунок 5"/>
+          <wp:inline distT="0" distB="0" distL="0" distR="0" wp14:anchorId="0D238BB3" wp14:editId="11687F60">
+            <wp:extent cx="7281671" cy="916144"/>
+            <wp:effectExtent l="0" t="0" r="0" b="0"/>
+            <wp:docPr id="7" name="Рисунок 7"/>
             <wp:cNvGraphicFramePr>
               <a:graphicFrameLocks xmlns:a="http://schemas.openxmlformats.org/drawingml/2006/main" noChangeAspect="1"/>
             </wp:cNvGraphicFramePr>
@@ -13339,7 +13398,7 @@
                   <pic:spPr>
                     <a:xfrm>
                       <a:off x="0" y="0"/>
-                      <a:ext cx="3276190" cy="1447619"/>
+                      <a:ext cx="7551818" cy="950133"/>
                     </a:xfrm>
                     <a:prstGeom prst="rect">
                       <a:avLst/>
@@ -13377,7 +13436,7 @@
           <w:sz w:val="28"/>
           <w:szCs w:val="28"/>
         </w:rPr>
-        <w:t>25</w:t>
+        <w:t>148148148147851851851852</w:t>
       </w:r>
       <w:r>
         <w:rPr>
@@ -13393,7 +13452,7 @@
           <w:sz w:val="28"/>
           <w:szCs w:val="28"/>
         </w:rPr>
-        <w:t>5</w:t>
+        <w:t>444444444444</w:t>
       </w:r>
       <w:r>
         <w:rPr>
@@ -13421,7 +13480,23 @@
           <w:sz w:val="28"/>
           <w:szCs w:val="28"/>
         </w:rPr>
-        <w:t>Ответ: Результат деления = 5</w:t>
+        <w:t>Ответ:</w:t>
+      </w:r>
+      <w:r>
+        <w:rPr>
+          <w:rFonts w:ascii="Times New Roman" w:eastAsia="Verdana" w:hAnsi="Times New Roman" w:cs="Times New Roman"/>
+          <w:sz w:val="28"/>
+          <w:szCs w:val="28"/>
+        </w:rPr>
+        <w:t xml:space="preserve"> </w:t>
+      </w:r>
+      <w:r>
+        <w:rPr>
+          <w:rFonts w:ascii="Times New Roman" w:eastAsia="Verdana" w:hAnsi="Times New Roman" w:cs="Times New Roman"/>
+          <w:sz w:val="28"/>
+          <w:szCs w:val="28"/>
+        </w:rPr>
+        <w:t>переполнение разрядной сетки</w:t>
       </w:r>
       <w:r>
         <w:rPr>
@@ -13435,6 +13510,7 @@
     <w:p>
       <w:pPr>
         <w:spacing w:after="240" w:line="240" w:lineRule="auto"/>
+        <w:ind w:firstLine="708"/>
         <w:jc w:val="both"/>
         <w:rPr>
           <w:rFonts w:ascii="Times New Roman" w:eastAsia="Verdana" w:hAnsi="Times New Roman" w:cs="Times New Roman"/>
@@ -13446,6 +13522,7 @@
     <w:p>
       <w:pPr>
         <w:spacing w:after="240" w:line="240" w:lineRule="auto"/>
+        <w:ind w:firstLine="708"/>
         <w:jc w:val="both"/>
         <w:rPr>
           <w:rFonts w:ascii="Times New Roman" w:eastAsia="Verdana" w:hAnsi="Times New Roman" w:cs="Times New Roman"/>
@@ -13457,6 +13534,7 @@
     <w:p>
       <w:pPr>
         <w:spacing w:after="240" w:line="240" w:lineRule="auto"/>
+        <w:ind w:firstLine="708"/>
         <w:jc w:val="both"/>
         <w:rPr>
           <w:rFonts w:ascii="Times New Roman" w:eastAsia="Verdana" w:hAnsi="Times New Roman" w:cs="Times New Roman"/>
@@ -13468,6 +13546,7 @@
     <w:p>
       <w:pPr>
         <w:spacing w:after="240" w:line="240" w:lineRule="auto"/>
+        <w:ind w:firstLine="708"/>
         <w:jc w:val="both"/>
         <w:rPr>
           <w:rFonts w:ascii="Times New Roman" w:eastAsia="Verdana" w:hAnsi="Times New Roman" w:cs="Times New Roman"/>
@@ -13479,6 +13558,7 @@
     <w:p>
       <w:pPr>
         <w:spacing w:after="240" w:line="240" w:lineRule="auto"/>
+        <w:ind w:firstLine="708"/>
         <w:jc w:val="both"/>
         <w:rPr>
           <w:rFonts w:ascii="Times New Roman" w:eastAsia="Verdana" w:hAnsi="Times New Roman" w:cs="Times New Roman"/>
@@ -13490,6 +13570,7 @@
     <w:p>
       <w:pPr>
         <w:spacing w:after="240" w:line="240" w:lineRule="auto"/>
+        <w:ind w:firstLine="708"/>
         <w:jc w:val="both"/>
         <w:rPr>
           <w:rFonts w:ascii="Times New Roman" w:eastAsia="Verdana" w:hAnsi="Times New Roman" w:cs="Times New Roman"/>
@@ -13501,6 +13582,7 @@
     <w:p>
       <w:pPr>
         <w:spacing w:after="240" w:line="240" w:lineRule="auto"/>
+        <w:ind w:firstLine="708"/>
         <w:jc w:val="both"/>
         <w:rPr>
           <w:rFonts w:ascii="Times New Roman" w:eastAsia="Verdana" w:hAnsi="Times New Roman" w:cs="Times New Roman"/>
@@ -13512,6 +13594,7 @@
     <w:p>
       <w:pPr>
         <w:spacing w:after="240" w:line="240" w:lineRule="auto"/>
+        <w:ind w:firstLine="708"/>
         <w:jc w:val="both"/>
         <w:rPr>
           <w:rFonts w:ascii="Times New Roman" w:eastAsia="Verdana" w:hAnsi="Times New Roman" w:cs="Times New Roman"/>
@@ -13523,6 +13606,7 @@
     <w:p>
       <w:pPr>
         <w:spacing w:after="240" w:line="240" w:lineRule="auto"/>
+        <w:ind w:firstLine="708"/>
         <w:jc w:val="both"/>
         <w:rPr>
           <w:rFonts w:ascii="Times New Roman" w:eastAsia="Verdana" w:hAnsi="Times New Roman" w:cs="Times New Roman"/>
@@ -13534,6 +13618,7 @@
     <w:p>
       <w:pPr>
         <w:spacing w:after="240" w:line="240" w:lineRule="auto"/>
+        <w:ind w:firstLine="708"/>
         <w:jc w:val="both"/>
         <w:rPr>
           <w:rFonts w:ascii="Times New Roman" w:eastAsia="Verdana" w:hAnsi="Times New Roman" w:cs="Times New Roman"/>
@@ -13545,6 +13630,7 @@
     <w:p>
       <w:pPr>
         <w:spacing w:after="240" w:line="240" w:lineRule="auto"/>
+        <w:ind w:firstLine="708"/>
         <w:jc w:val="both"/>
         <w:rPr>
           <w:rFonts w:ascii="Times New Roman" w:eastAsia="Verdana" w:hAnsi="Times New Roman" w:cs="Times New Roman"/>
@@ -13556,6 +13642,7 @@
     <w:p>
       <w:pPr>
         <w:spacing w:after="240" w:line="240" w:lineRule="auto"/>
+        <w:ind w:firstLine="708"/>
         <w:jc w:val="both"/>
         <w:rPr>
           <w:rFonts w:ascii="Times New Roman" w:eastAsia="Verdana" w:hAnsi="Times New Roman" w:cs="Times New Roman"/>
@@ -13567,6 +13654,7 @@
     <w:p>
       <w:pPr>
         <w:spacing w:after="240" w:line="240" w:lineRule="auto"/>
+        <w:ind w:firstLine="708"/>
         <w:jc w:val="both"/>
         <w:rPr>
           <w:rFonts w:ascii="Times New Roman" w:eastAsia="Verdana" w:hAnsi="Times New Roman" w:cs="Times New Roman"/>
@@ -13578,6 +13666,7 @@
     <w:p>
       <w:pPr>
         <w:spacing w:after="240" w:line="240" w:lineRule="auto"/>
+        <w:ind w:firstLine="708"/>
         <w:jc w:val="both"/>
         <w:rPr>
           <w:rFonts w:ascii="Times New Roman" w:eastAsia="Verdana" w:hAnsi="Times New Roman" w:cs="Times New Roman"/>
@@ -13589,6 +13678,7 @@
     <w:p>
       <w:pPr>
         <w:spacing w:after="240" w:line="240" w:lineRule="auto"/>
+        <w:ind w:firstLine="708"/>
         <w:jc w:val="both"/>
         <w:rPr>
           <w:rFonts w:ascii="Times New Roman" w:eastAsia="Verdana" w:hAnsi="Times New Roman" w:cs="Times New Roman"/>
@@ -13600,6 +13690,7 @@
     <w:p>
       <w:pPr>
         <w:spacing w:after="240" w:line="240" w:lineRule="auto"/>
+        <w:ind w:firstLine="708"/>
         <w:jc w:val="both"/>
         <w:rPr>
           <w:rFonts w:ascii="Times New Roman" w:eastAsia="Verdana" w:hAnsi="Times New Roman" w:cs="Times New Roman"/>
@@ -13611,6 +13702,7 @@
     <w:p>
       <w:pPr>
         <w:spacing w:after="240" w:line="240" w:lineRule="auto"/>
+        <w:ind w:firstLine="708"/>
         <w:jc w:val="both"/>
         <w:rPr>
           <w:rFonts w:ascii="Times New Roman" w:eastAsia="Verdana" w:hAnsi="Times New Roman" w:cs="Times New Roman"/>
@@ -13622,6 +13714,19 @@
     <w:p>
       <w:pPr>
         <w:spacing w:after="240" w:line="240" w:lineRule="auto"/>
+        <w:ind w:firstLine="708"/>
+        <w:jc w:val="both"/>
+        <w:rPr>
+          <w:rFonts w:ascii="Times New Roman" w:eastAsia="Verdana" w:hAnsi="Times New Roman" w:cs="Times New Roman"/>
+          <w:sz w:val="28"/>
+          <w:szCs w:val="28"/>
+        </w:rPr>
+      </w:pPr>
+    </w:p>
+    <w:p>
+      <w:pPr>
+        <w:spacing w:after="240" w:line="240" w:lineRule="auto"/>
+        <w:ind w:firstLine="708"/>
         <w:jc w:val="both"/>
         <w:rPr>
           <w:rFonts w:ascii="Times New Roman" w:eastAsia="Verdana" w:hAnsi="Times New Roman" w:cs="Times New Roman"/>
@@ -13647,16 +13752,23 @@
           <w:sz w:val="28"/>
           <w:szCs w:val="28"/>
         </w:rPr>
-        <w:lastRenderedPageBreak/>
-        <w:t xml:space="preserve">3.2.6. Тест для «a = </w:t>
-      </w:r>
-      <w:r>
-        <w:rPr>
-          <w:rFonts w:ascii="Times New Roman" w:eastAsia="Verdana" w:hAnsi="Times New Roman" w:cs="Times New Roman"/>
-          <w:sz w:val="28"/>
-          <w:szCs w:val="28"/>
-        </w:rPr>
-        <w:t>148148148147851851851852</w:t>
+        <w:t>3.2.5</w:t>
+      </w:r>
+      <w:r>
+        <w:rPr>
+          <w:rFonts w:ascii="Times New Roman" w:eastAsia="Verdana" w:hAnsi="Times New Roman" w:cs="Times New Roman"/>
+          <w:sz w:val="28"/>
+          <w:szCs w:val="28"/>
+        </w:rPr>
+        <w:t xml:space="preserve">. Тест для «a = </w:t>
+      </w:r>
+      <w:r>
+        <w:rPr>
+          <w:rFonts w:ascii="Times New Roman" w:eastAsia="Verdana" w:hAnsi="Times New Roman" w:cs="Times New Roman"/>
+          <w:sz w:val="28"/>
+          <w:szCs w:val="28"/>
+        </w:rPr>
+        <w:t>1481481481478518518</w:t>
       </w:r>
       <w:r>
         <w:rPr>
@@ -13672,7 +13784,7 @@
           <w:sz w:val="28"/>
           <w:szCs w:val="28"/>
         </w:rPr>
-        <w:t>444444444444</w:t>
+        <w:t>44444444444444444</w:t>
       </w:r>
       <w:r>
         <w:rPr>
@@ -13702,10 +13814,10 @@
           <w:szCs w:val="28"/>
         </w:rPr>
         <w:drawing>
-          <wp:inline distT="0" distB="0" distL="0" distR="0" wp14:anchorId="0D238BB3" wp14:editId="11687F60">
-            <wp:extent cx="7281671" cy="916144"/>
-            <wp:effectExtent l="0" t="0" r="0" b="0"/>
-            <wp:docPr id="7" name="Рисунок 7"/>
+          <wp:inline distT="0" distB="0" distL="0" distR="0" wp14:anchorId="7773CB22" wp14:editId="150ECB00">
+            <wp:extent cx="7235395" cy="1183341"/>
+            <wp:effectExtent l="0" t="0" r="3810" b="0"/>
+            <wp:docPr id="10" name="Рисунок 10"/>
             <wp:cNvGraphicFramePr>
               <a:graphicFrameLocks xmlns:a="http://schemas.openxmlformats.org/drawingml/2006/main" noChangeAspect="1"/>
             </wp:cNvGraphicFramePr>
@@ -13725,7 +13837,7 @@
                   <pic:spPr>
                     <a:xfrm>
                       <a:off x="0" y="0"/>
-                      <a:ext cx="7551818" cy="950133"/>
+                      <a:ext cx="7307418" cy="1195120"/>
                     </a:xfrm>
                     <a:prstGeom prst="rect">
                       <a:avLst/>
@@ -13763,7 +13875,7 @@
           <w:sz w:val="28"/>
           <w:szCs w:val="28"/>
         </w:rPr>
-        <w:t>148148148147851851851852</w:t>
+        <w:t>1481481481478518518</w:t>
       </w:r>
       <w:r>
         <w:rPr>
@@ -13779,7 +13891,7 @@
           <w:sz w:val="28"/>
           <w:szCs w:val="28"/>
         </w:rPr>
-        <w:t>444444444444</w:t>
+        <w:t>44444444444444444</w:t>
       </w:r>
       <w:r>
         <w:rPr>
@@ -13807,23 +13919,15 @@
           <w:sz w:val="28"/>
           <w:szCs w:val="28"/>
         </w:rPr>
-        <w:t>Ответ:</w:t>
-      </w:r>
-      <w:r>
-        <w:rPr>
-          <w:rFonts w:ascii="Times New Roman" w:eastAsia="Verdana" w:hAnsi="Times New Roman" w:cs="Times New Roman"/>
-          <w:sz w:val="28"/>
-          <w:szCs w:val="28"/>
-        </w:rPr>
-        <w:t xml:space="preserve"> </w:t>
-      </w:r>
-      <w:r>
-        <w:rPr>
-          <w:rFonts w:ascii="Times New Roman" w:eastAsia="Verdana" w:hAnsi="Times New Roman" w:cs="Times New Roman"/>
-          <w:sz w:val="28"/>
-          <w:szCs w:val="28"/>
-        </w:rPr>
-        <w:t>переполнение разрядной сетки</w:t>
+        <w:t xml:space="preserve">Ответ: Результат деления = </w:t>
+      </w:r>
+      <w:r>
+        <w:rPr>
+          <w:rFonts w:ascii="Times New Roman" w:eastAsia="Verdana" w:hAnsi="Times New Roman" w:cs="Times New Roman"/>
+          <w:sz w:val="28"/>
+          <w:szCs w:val="28"/>
+        </w:rPr>
+        <w:t>33</w:t>
       </w:r>
       <w:r>
         <w:rPr>
@@ -13833,6 +13937,215 @@
         </w:rPr>
         <w:t>.</w:t>
       </w:r>
+    </w:p>
+    <w:p>
+      <w:pPr>
+        <w:spacing w:after="240" w:line="240" w:lineRule="auto"/>
+        <w:jc w:val="both"/>
+        <w:rPr>
+          <w:rFonts w:ascii="Times New Roman" w:eastAsia="Verdana" w:hAnsi="Times New Roman" w:cs="Times New Roman"/>
+          <w:sz w:val="28"/>
+          <w:szCs w:val="28"/>
+        </w:rPr>
+      </w:pPr>
+    </w:p>
+    <w:p>
+      <w:pPr>
+        <w:spacing w:after="240" w:line="240" w:lineRule="auto"/>
+        <w:jc w:val="both"/>
+        <w:rPr>
+          <w:rFonts w:ascii="Times New Roman" w:eastAsia="Verdana" w:hAnsi="Times New Roman" w:cs="Times New Roman"/>
+          <w:sz w:val="28"/>
+          <w:szCs w:val="28"/>
+        </w:rPr>
+      </w:pPr>
+    </w:p>
+    <w:p>
+      <w:pPr>
+        <w:spacing w:after="240" w:line="240" w:lineRule="auto"/>
+        <w:jc w:val="both"/>
+        <w:rPr>
+          <w:rFonts w:ascii="Times New Roman" w:eastAsia="Verdana" w:hAnsi="Times New Roman" w:cs="Times New Roman"/>
+          <w:sz w:val="28"/>
+          <w:szCs w:val="28"/>
+        </w:rPr>
+      </w:pPr>
+    </w:p>
+    <w:p>
+      <w:pPr>
+        <w:spacing w:after="240" w:line="240" w:lineRule="auto"/>
+        <w:jc w:val="both"/>
+        <w:rPr>
+          <w:rFonts w:ascii="Times New Roman" w:eastAsia="Verdana" w:hAnsi="Times New Roman" w:cs="Times New Roman"/>
+          <w:sz w:val="28"/>
+          <w:szCs w:val="28"/>
+        </w:rPr>
+      </w:pPr>
+    </w:p>
+    <w:p>
+      <w:pPr>
+        <w:spacing w:after="240" w:line="240" w:lineRule="auto"/>
+        <w:jc w:val="both"/>
+        <w:rPr>
+          <w:rFonts w:ascii="Times New Roman" w:eastAsia="Verdana" w:hAnsi="Times New Roman" w:cs="Times New Roman"/>
+          <w:sz w:val="28"/>
+          <w:szCs w:val="28"/>
+        </w:rPr>
+      </w:pPr>
+    </w:p>
+    <w:p>
+      <w:pPr>
+        <w:spacing w:after="240" w:line="240" w:lineRule="auto"/>
+        <w:jc w:val="both"/>
+        <w:rPr>
+          <w:rFonts w:ascii="Times New Roman" w:eastAsia="Verdana" w:hAnsi="Times New Roman" w:cs="Times New Roman"/>
+          <w:sz w:val="28"/>
+          <w:szCs w:val="28"/>
+        </w:rPr>
+      </w:pPr>
+    </w:p>
+    <w:p>
+      <w:pPr>
+        <w:spacing w:after="240" w:line="240" w:lineRule="auto"/>
+        <w:jc w:val="both"/>
+        <w:rPr>
+          <w:rFonts w:ascii="Times New Roman" w:eastAsia="Verdana" w:hAnsi="Times New Roman" w:cs="Times New Roman"/>
+          <w:sz w:val="28"/>
+          <w:szCs w:val="28"/>
+        </w:rPr>
+      </w:pPr>
+    </w:p>
+    <w:p>
+      <w:pPr>
+        <w:spacing w:after="240" w:line="240" w:lineRule="auto"/>
+        <w:jc w:val="both"/>
+        <w:rPr>
+          <w:rFonts w:ascii="Times New Roman" w:eastAsia="Verdana" w:hAnsi="Times New Roman" w:cs="Times New Roman"/>
+          <w:sz w:val="28"/>
+          <w:szCs w:val="28"/>
+        </w:rPr>
+      </w:pPr>
+    </w:p>
+    <w:p>
+      <w:pPr>
+        <w:spacing w:after="240" w:line="240" w:lineRule="auto"/>
+        <w:jc w:val="both"/>
+        <w:rPr>
+          <w:rFonts w:ascii="Times New Roman" w:eastAsia="Verdana" w:hAnsi="Times New Roman" w:cs="Times New Roman"/>
+          <w:sz w:val="28"/>
+          <w:szCs w:val="28"/>
+        </w:rPr>
+      </w:pPr>
+    </w:p>
+    <w:p>
+      <w:pPr>
+        <w:spacing w:after="240" w:line="240" w:lineRule="auto"/>
+        <w:jc w:val="both"/>
+        <w:rPr>
+          <w:rFonts w:ascii="Times New Roman" w:eastAsia="Verdana" w:hAnsi="Times New Roman" w:cs="Times New Roman"/>
+          <w:sz w:val="28"/>
+          <w:szCs w:val="28"/>
+        </w:rPr>
+      </w:pPr>
+    </w:p>
+    <w:p>
+      <w:pPr>
+        <w:spacing w:after="240" w:line="240" w:lineRule="auto"/>
+        <w:jc w:val="both"/>
+        <w:rPr>
+          <w:rFonts w:ascii="Times New Roman" w:eastAsia="Verdana" w:hAnsi="Times New Roman" w:cs="Times New Roman"/>
+          <w:sz w:val="28"/>
+          <w:szCs w:val="28"/>
+        </w:rPr>
+      </w:pPr>
+    </w:p>
+    <w:p>
+      <w:pPr>
+        <w:spacing w:after="240" w:line="240" w:lineRule="auto"/>
+        <w:jc w:val="both"/>
+        <w:rPr>
+          <w:rFonts w:ascii="Times New Roman" w:eastAsia="Verdana" w:hAnsi="Times New Roman" w:cs="Times New Roman"/>
+          <w:sz w:val="28"/>
+          <w:szCs w:val="28"/>
+        </w:rPr>
+      </w:pPr>
+    </w:p>
+    <w:p>
+      <w:pPr>
+        <w:spacing w:after="240" w:line="240" w:lineRule="auto"/>
+        <w:jc w:val="both"/>
+        <w:rPr>
+          <w:rFonts w:ascii="Times New Roman" w:eastAsia="Verdana" w:hAnsi="Times New Roman" w:cs="Times New Roman"/>
+          <w:sz w:val="28"/>
+          <w:szCs w:val="28"/>
+        </w:rPr>
+      </w:pPr>
+    </w:p>
+    <w:p>
+      <w:pPr>
+        <w:spacing w:after="240" w:line="240" w:lineRule="auto"/>
+        <w:jc w:val="both"/>
+        <w:rPr>
+          <w:rFonts w:ascii="Times New Roman" w:eastAsia="Verdana" w:hAnsi="Times New Roman" w:cs="Times New Roman"/>
+          <w:sz w:val="28"/>
+          <w:szCs w:val="28"/>
+        </w:rPr>
+      </w:pPr>
+    </w:p>
+    <w:p>
+      <w:pPr>
+        <w:spacing w:after="240" w:line="240" w:lineRule="auto"/>
+        <w:jc w:val="both"/>
+        <w:rPr>
+          <w:rFonts w:ascii="Times New Roman" w:eastAsia="Verdana" w:hAnsi="Times New Roman" w:cs="Times New Roman"/>
+          <w:sz w:val="28"/>
+          <w:szCs w:val="28"/>
+        </w:rPr>
+      </w:pPr>
+    </w:p>
+    <w:p>
+      <w:pPr>
+        <w:spacing w:after="240" w:line="240" w:lineRule="auto"/>
+        <w:jc w:val="both"/>
+        <w:rPr>
+          <w:rFonts w:ascii="Times New Roman" w:eastAsia="Verdana" w:hAnsi="Times New Roman" w:cs="Times New Roman"/>
+          <w:sz w:val="28"/>
+          <w:szCs w:val="28"/>
+        </w:rPr>
+      </w:pPr>
+    </w:p>
+    <w:p>
+      <w:pPr>
+        <w:spacing w:after="240" w:line="240" w:lineRule="auto"/>
+        <w:jc w:val="both"/>
+        <w:rPr>
+          <w:rFonts w:ascii="Times New Roman" w:eastAsia="Verdana" w:hAnsi="Times New Roman" w:cs="Times New Roman"/>
+          <w:sz w:val="28"/>
+          <w:szCs w:val="28"/>
+        </w:rPr>
+      </w:pPr>
+    </w:p>
+    <w:p>
+      <w:pPr>
+        <w:spacing w:after="240" w:line="240" w:lineRule="auto"/>
+        <w:jc w:val="both"/>
+        <w:rPr>
+          <w:rFonts w:ascii="Times New Roman" w:eastAsia="Verdana" w:hAnsi="Times New Roman" w:cs="Times New Roman"/>
+          <w:sz w:val="28"/>
+          <w:szCs w:val="28"/>
+        </w:rPr>
+      </w:pPr>
+    </w:p>
+    <w:p>
+      <w:pPr>
+        <w:spacing w:after="240" w:line="240" w:lineRule="auto"/>
+        <w:jc w:val="both"/>
+        <w:rPr>
+          <w:rFonts w:ascii="Times New Roman" w:eastAsia="Verdana" w:hAnsi="Times New Roman" w:cs="Times New Roman"/>
+          <w:sz w:val="28"/>
+          <w:szCs w:val="28"/>
+        </w:rPr>
+      </w:pPr>
     </w:p>
     <w:p>
       <w:pPr>
@@ -13845,280 +14158,42 @@
           <w:szCs w:val="28"/>
         </w:rPr>
       </w:pPr>
+      <w:r>
+        <w:rPr>
+          <w:rFonts w:ascii="Times New Roman" w:eastAsia="Verdana" w:hAnsi="Times New Roman" w:cs="Times New Roman"/>
+          <w:sz w:val="28"/>
+          <w:szCs w:val="28"/>
+        </w:rPr>
+        <w:t>3.2.6</w:t>
+      </w:r>
+      <w:r>
+        <w:rPr>
+          <w:rFonts w:ascii="Times New Roman" w:eastAsia="Verdana" w:hAnsi="Times New Roman" w:cs="Times New Roman"/>
+          <w:sz w:val="28"/>
+          <w:szCs w:val="28"/>
+        </w:rPr>
+        <w:t xml:space="preserve">. Тест для «a = </w:t>
+      </w:r>
+      <w:r>
+        <w:rPr>
+          <w:rFonts w:ascii="Times New Roman" w:eastAsia="Verdana" w:hAnsi="Times New Roman" w:cs="Times New Roman"/>
+          <w:sz w:val="28"/>
+          <w:szCs w:val="28"/>
+        </w:rPr>
+        <w:t>-999999999</w:t>
+      </w:r>
+      <w:r>
+        <w:rPr>
+          <w:rFonts w:ascii="Times New Roman" w:eastAsia="Verdana" w:hAnsi="Times New Roman" w:cs="Times New Roman"/>
+          <w:sz w:val="28"/>
+          <w:szCs w:val="28"/>
+        </w:rPr>
+        <w:t>, b = 3333»</w:t>
+      </w:r>
     </w:p>
     <w:p>
       <w:pPr>
         <w:spacing w:after="240" w:line="240" w:lineRule="auto"/>
-        <w:ind w:firstLine="708"/>
-        <w:jc w:val="both"/>
-        <w:rPr>
-          <w:rFonts w:ascii="Times New Roman" w:eastAsia="Verdana" w:hAnsi="Times New Roman" w:cs="Times New Roman"/>
-          <w:sz w:val="28"/>
-          <w:szCs w:val="28"/>
-        </w:rPr>
-      </w:pPr>
-    </w:p>
-    <w:p>
-      <w:pPr>
-        <w:spacing w:after="240" w:line="240" w:lineRule="auto"/>
-        <w:ind w:firstLine="708"/>
-        <w:jc w:val="both"/>
-        <w:rPr>
-          <w:rFonts w:ascii="Times New Roman" w:eastAsia="Verdana" w:hAnsi="Times New Roman" w:cs="Times New Roman"/>
-          <w:sz w:val="28"/>
-          <w:szCs w:val="28"/>
-        </w:rPr>
-      </w:pPr>
-    </w:p>
-    <w:p>
-      <w:pPr>
-        <w:spacing w:after="240" w:line="240" w:lineRule="auto"/>
-        <w:ind w:firstLine="708"/>
-        <w:jc w:val="both"/>
-        <w:rPr>
-          <w:rFonts w:ascii="Times New Roman" w:eastAsia="Verdana" w:hAnsi="Times New Roman" w:cs="Times New Roman"/>
-          <w:sz w:val="28"/>
-          <w:szCs w:val="28"/>
-        </w:rPr>
-      </w:pPr>
-    </w:p>
-    <w:p>
-      <w:pPr>
-        <w:spacing w:after="240" w:line="240" w:lineRule="auto"/>
-        <w:ind w:firstLine="708"/>
-        <w:jc w:val="both"/>
-        <w:rPr>
-          <w:rFonts w:ascii="Times New Roman" w:eastAsia="Verdana" w:hAnsi="Times New Roman" w:cs="Times New Roman"/>
-          <w:sz w:val="28"/>
-          <w:szCs w:val="28"/>
-        </w:rPr>
-      </w:pPr>
-    </w:p>
-    <w:p>
-      <w:pPr>
-        <w:spacing w:after="240" w:line="240" w:lineRule="auto"/>
-        <w:ind w:firstLine="708"/>
-        <w:jc w:val="both"/>
-        <w:rPr>
-          <w:rFonts w:ascii="Times New Roman" w:eastAsia="Verdana" w:hAnsi="Times New Roman" w:cs="Times New Roman"/>
-          <w:sz w:val="28"/>
-          <w:szCs w:val="28"/>
-        </w:rPr>
-      </w:pPr>
-    </w:p>
-    <w:p>
-      <w:pPr>
-        <w:spacing w:after="240" w:line="240" w:lineRule="auto"/>
-        <w:ind w:firstLine="708"/>
-        <w:jc w:val="both"/>
-        <w:rPr>
-          <w:rFonts w:ascii="Times New Roman" w:eastAsia="Verdana" w:hAnsi="Times New Roman" w:cs="Times New Roman"/>
-          <w:sz w:val="28"/>
-          <w:szCs w:val="28"/>
-        </w:rPr>
-      </w:pPr>
-    </w:p>
-    <w:p>
-      <w:pPr>
-        <w:spacing w:after="240" w:line="240" w:lineRule="auto"/>
-        <w:ind w:firstLine="708"/>
-        <w:jc w:val="both"/>
-        <w:rPr>
-          <w:rFonts w:ascii="Times New Roman" w:eastAsia="Verdana" w:hAnsi="Times New Roman" w:cs="Times New Roman"/>
-          <w:sz w:val="28"/>
-          <w:szCs w:val="28"/>
-        </w:rPr>
-      </w:pPr>
-    </w:p>
-    <w:p>
-      <w:pPr>
-        <w:spacing w:after="240" w:line="240" w:lineRule="auto"/>
-        <w:ind w:firstLine="708"/>
-        <w:jc w:val="both"/>
-        <w:rPr>
-          <w:rFonts w:ascii="Times New Roman" w:eastAsia="Verdana" w:hAnsi="Times New Roman" w:cs="Times New Roman"/>
-          <w:sz w:val="28"/>
-          <w:szCs w:val="28"/>
-        </w:rPr>
-      </w:pPr>
-    </w:p>
-    <w:p>
-      <w:pPr>
-        <w:spacing w:after="240" w:line="240" w:lineRule="auto"/>
-        <w:ind w:firstLine="708"/>
-        <w:jc w:val="both"/>
-        <w:rPr>
-          <w:rFonts w:ascii="Times New Roman" w:eastAsia="Verdana" w:hAnsi="Times New Roman" w:cs="Times New Roman"/>
-          <w:sz w:val="28"/>
-          <w:szCs w:val="28"/>
-        </w:rPr>
-      </w:pPr>
-    </w:p>
-    <w:p>
-      <w:pPr>
-        <w:spacing w:after="240" w:line="240" w:lineRule="auto"/>
-        <w:ind w:firstLine="708"/>
-        <w:jc w:val="both"/>
-        <w:rPr>
-          <w:rFonts w:ascii="Times New Roman" w:eastAsia="Verdana" w:hAnsi="Times New Roman" w:cs="Times New Roman"/>
-          <w:sz w:val="28"/>
-          <w:szCs w:val="28"/>
-        </w:rPr>
-      </w:pPr>
-    </w:p>
-    <w:p>
-      <w:pPr>
-        <w:spacing w:after="240" w:line="240" w:lineRule="auto"/>
-        <w:ind w:firstLine="708"/>
-        <w:jc w:val="both"/>
-        <w:rPr>
-          <w:rFonts w:ascii="Times New Roman" w:eastAsia="Verdana" w:hAnsi="Times New Roman" w:cs="Times New Roman"/>
-          <w:sz w:val="28"/>
-          <w:szCs w:val="28"/>
-        </w:rPr>
-      </w:pPr>
-    </w:p>
-    <w:p>
-      <w:pPr>
-        <w:spacing w:after="240" w:line="240" w:lineRule="auto"/>
-        <w:ind w:firstLine="708"/>
-        <w:jc w:val="both"/>
-        <w:rPr>
-          <w:rFonts w:ascii="Times New Roman" w:eastAsia="Verdana" w:hAnsi="Times New Roman" w:cs="Times New Roman"/>
-          <w:sz w:val="28"/>
-          <w:szCs w:val="28"/>
-        </w:rPr>
-      </w:pPr>
-    </w:p>
-    <w:p>
-      <w:pPr>
-        <w:spacing w:after="240" w:line="240" w:lineRule="auto"/>
-        <w:ind w:firstLine="708"/>
-        <w:jc w:val="both"/>
-        <w:rPr>
-          <w:rFonts w:ascii="Times New Roman" w:eastAsia="Verdana" w:hAnsi="Times New Roman" w:cs="Times New Roman"/>
-          <w:sz w:val="28"/>
-          <w:szCs w:val="28"/>
-        </w:rPr>
-      </w:pPr>
-    </w:p>
-    <w:p>
-      <w:pPr>
-        <w:spacing w:after="240" w:line="240" w:lineRule="auto"/>
-        <w:ind w:firstLine="708"/>
-        <w:jc w:val="both"/>
-        <w:rPr>
-          <w:rFonts w:ascii="Times New Roman" w:eastAsia="Verdana" w:hAnsi="Times New Roman" w:cs="Times New Roman"/>
-          <w:sz w:val="28"/>
-          <w:szCs w:val="28"/>
-        </w:rPr>
-      </w:pPr>
-    </w:p>
-    <w:p>
-      <w:pPr>
-        <w:spacing w:after="240" w:line="240" w:lineRule="auto"/>
-        <w:ind w:firstLine="708"/>
-        <w:jc w:val="both"/>
-        <w:rPr>
-          <w:rFonts w:ascii="Times New Roman" w:eastAsia="Verdana" w:hAnsi="Times New Roman" w:cs="Times New Roman"/>
-          <w:sz w:val="28"/>
-          <w:szCs w:val="28"/>
-        </w:rPr>
-      </w:pPr>
-    </w:p>
-    <w:p>
-      <w:pPr>
-        <w:spacing w:after="240" w:line="240" w:lineRule="auto"/>
-        <w:ind w:firstLine="708"/>
-        <w:jc w:val="both"/>
-        <w:rPr>
-          <w:rFonts w:ascii="Times New Roman" w:eastAsia="Verdana" w:hAnsi="Times New Roman" w:cs="Times New Roman"/>
-          <w:sz w:val="28"/>
-          <w:szCs w:val="28"/>
-        </w:rPr>
-      </w:pPr>
-    </w:p>
-    <w:p>
-      <w:pPr>
-        <w:spacing w:after="240" w:line="240" w:lineRule="auto"/>
-        <w:ind w:firstLine="708"/>
-        <w:jc w:val="both"/>
-        <w:rPr>
-          <w:rFonts w:ascii="Times New Roman" w:eastAsia="Verdana" w:hAnsi="Times New Roman" w:cs="Times New Roman"/>
-          <w:sz w:val="28"/>
-          <w:szCs w:val="28"/>
-        </w:rPr>
-      </w:pPr>
-    </w:p>
-    <w:p>
-      <w:pPr>
-        <w:spacing w:after="240" w:line="240" w:lineRule="auto"/>
-        <w:ind w:firstLine="708"/>
-        <w:jc w:val="both"/>
-        <w:rPr>
-          <w:rFonts w:ascii="Times New Roman" w:eastAsia="Verdana" w:hAnsi="Times New Roman" w:cs="Times New Roman"/>
-          <w:sz w:val="28"/>
-          <w:szCs w:val="28"/>
-        </w:rPr>
-      </w:pPr>
-    </w:p>
-    <w:p>
-      <w:pPr>
-        <w:spacing w:after="240" w:line="240" w:lineRule="auto"/>
-        <w:ind w:left="708"/>
-        <w:jc w:val="both"/>
-        <w:rPr>
-          <w:rFonts w:ascii="Times New Roman" w:eastAsia="Verdana" w:hAnsi="Times New Roman" w:cs="Times New Roman"/>
-          <w:sz w:val="28"/>
-          <w:szCs w:val="28"/>
-        </w:rPr>
-      </w:pPr>
-      <w:r>
-        <w:rPr>
-          <w:rFonts w:ascii="Times New Roman" w:eastAsia="Verdana" w:hAnsi="Times New Roman" w:cs="Times New Roman"/>
-          <w:sz w:val="28"/>
-          <w:szCs w:val="28"/>
-        </w:rPr>
-        <w:lastRenderedPageBreak/>
-        <w:t xml:space="preserve">3.2.7. Тест для «a = </w:t>
-      </w:r>
-      <w:r>
-        <w:rPr>
-          <w:rFonts w:ascii="Times New Roman" w:eastAsia="Verdana" w:hAnsi="Times New Roman" w:cs="Times New Roman"/>
-          <w:sz w:val="28"/>
-          <w:szCs w:val="28"/>
-        </w:rPr>
-        <w:t>1481481481478518518</w:t>
-      </w:r>
-      <w:r>
-        <w:rPr>
-          <w:rFonts w:ascii="Times New Roman" w:eastAsia="Verdana" w:hAnsi="Times New Roman" w:cs="Times New Roman"/>
-          <w:sz w:val="28"/>
-          <w:szCs w:val="28"/>
-        </w:rPr>
-        <w:t xml:space="preserve">, b = </w:t>
-      </w:r>
-      <w:r>
-        <w:rPr>
-          <w:rFonts w:ascii="Times New Roman" w:eastAsia="Verdana" w:hAnsi="Times New Roman" w:cs="Times New Roman"/>
-          <w:sz w:val="28"/>
-          <w:szCs w:val="28"/>
-        </w:rPr>
-        <w:t>44444444444444444</w:t>
-      </w:r>
-      <w:r>
-        <w:rPr>
-          <w:rFonts w:ascii="Times New Roman" w:eastAsia="Verdana" w:hAnsi="Times New Roman" w:cs="Times New Roman"/>
-          <w:sz w:val="28"/>
-          <w:szCs w:val="28"/>
-        </w:rPr>
-        <w:t>»</w:t>
-      </w:r>
-    </w:p>
-    <w:p>
-      <w:pPr>
-        <w:spacing w:after="240" w:line="240" w:lineRule="auto"/>
-        <w:ind w:hanging="1418"/>
         <w:jc w:val="center"/>
         <w:rPr>
           <w:rFonts w:ascii="Times New Roman" w:eastAsia="Verdana" w:hAnsi="Times New Roman" w:cs="Times New Roman"/>
@@ -14134,10 +14209,10 @@
           <w:szCs w:val="28"/>
         </w:rPr>
         <w:drawing>
-          <wp:inline distT="0" distB="0" distL="0" distR="0" wp14:anchorId="7773CB22" wp14:editId="150ECB00">
-            <wp:extent cx="7235395" cy="1183341"/>
-            <wp:effectExtent l="0" t="0" r="3810" b="0"/>
-            <wp:docPr id="10" name="Рисунок 10"/>
+          <wp:inline distT="0" distB="0" distL="0" distR="0" wp14:anchorId="4C10BC4A" wp14:editId="590E2F82">
+            <wp:extent cx="5544324" cy="1390844"/>
+            <wp:effectExtent l="0" t="0" r="0" b="0"/>
+            <wp:docPr id="12" name="Рисунок 12"/>
             <wp:cNvGraphicFramePr>
               <a:graphicFrameLocks xmlns:a="http://schemas.openxmlformats.org/drawingml/2006/main" noChangeAspect="1"/>
             </wp:cNvGraphicFramePr>
@@ -14157,7 +14232,7 @@
                   <pic:spPr>
                     <a:xfrm>
                       <a:off x="0" y="0"/>
-                      <a:ext cx="7307418" cy="1195120"/>
+                      <a:ext cx="5544324" cy="1390844"/>
                     </a:xfrm>
                     <a:prstGeom prst="rect">
                       <a:avLst/>
@@ -14195,31 +14270,15 @@
           <w:sz w:val="28"/>
           <w:szCs w:val="28"/>
         </w:rPr>
-        <w:t>1481481481478518518</w:t>
-      </w:r>
-      <w:r>
-        <w:rPr>
-          <w:rFonts w:ascii="Times New Roman" w:eastAsia="Verdana" w:hAnsi="Times New Roman" w:cs="Times New Roman"/>
-          <w:sz w:val="28"/>
-          <w:szCs w:val="28"/>
-        </w:rPr>
-        <w:t xml:space="preserve">, b = </w:t>
-      </w:r>
-      <w:r>
-        <w:rPr>
-          <w:rFonts w:ascii="Times New Roman" w:eastAsia="Verdana" w:hAnsi="Times New Roman" w:cs="Times New Roman"/>
-          <w:sz w:val="28"/>
-          <w:szCs w:val="28"/>
-        </w:rPr>
-        <w:t>44444444444444444</w:t>
-      </w:r>
-      <w:r>
-        <w:rPr>
-          <w:rFonts w:ascii="Times New Roman" w:eastAsia="Verdana" w:hAnsi="Times New Roman" w:cs="Times New Roman"/>
-          <w:sz w:val="28"/>
-          <w:szCs w:val="28"/>
-        </w:rPr>
-        <w:t>»</w:t>
+        <w:t>-999999999</w:t>
+      </w:r>
+      <w:r>
+        <w:rPr>
+          <w:rFonts w:ascii="Times New Roman" w:eastAsia="Verdana" w:hAnsi="Times New Roman" w:cs="Times New Roman"/>
+          <w:sz w:val="28"/>
+          <w:szCs w:val="28"/>
+        </w:rPr>
+        <w:t>, b = 3333»</w:t>
       </w:r>
     </w:p>
     <w:p>
@@ -14247,7 +14306,7 @@
           <w:sz w:val="28"/>
           <w:szCs w:val="28"/>
         </w:rPr>
-        <w:t>33</w:t>
+        <w:t>-300030</w:t>
       </w:r>
       <w:r>
         <w:rPr>
@@ -14257,215 +14316,6 @@
         </w:rPr>
         <w:t>.</w:t>
       </w:r>
-    </w:p>
-    <w:p>
-      <w:pPr>
-        <w:spacing w:after="240" w:line="240" w:lineRule="auto"/>
-        <w:jc w:val="both"/>
-        <w:rPr>
-          <w:rFonts w:ascii="Times New Roman" w:eastAsia="Verdana" w:hAnsi="Times New Roman" w:cs="Times New Roman"/>
-          <w:sz w:val="28"/>
-          <w:szCs w:val="28"/>
-        </w:rPr>
-      </w:pPr>
-    </w:p>
-    <w:p>
-      <w:pPr>
-        <w:spacing w:after="240" w:line="240" w:lineRule="auto"/>
-        <w:jc w:val="both"/>
-        <w:rPr>
-          <w:rFonts w:ascii="Times New Roman" w:eastAsia="Verdana" w:hAnsi="Times New Roman" w:cs="Times New Roman"/>
-          <w:sz w:val="28"/>
-          <w:szCs w:val="28"/>
-        </w:rPr>
-      </w:pPr>
-    </w:p>
-    <w:p>
-      <w:pPr>
-        <w:spacing w:after="240" w:line="240" w:lineRule="auto"/>
-        <w:jc w:val="both"/>
-        <w:rPr>
-          <w:rFonts w:ascii="Times New Roman" w:eastAsia="Verdana" w:hAnsi="Times New Roman" w:cs="Times New Roman"/>
-          <w:sz w:val="28"/>
-          <w:szCs w:val="28"/>
-        </w:rPr>
-      </w:pPr>
-    </w:p>
-    <w:p>
-      <w:pPr>
-        <w:spacing w:after="240" w:line="240" w:lineRule="auto"/>
-        <w:jc w:val="both"/>
-        <w:rPr>
-          <w:rFonts w:ascii="Times New Roman" w:eastAsia="Verdana" w:hAnsi="Times New Roman" w:cs="Times New Roman"/>
-          <w:sz w:val="28"/>
-          <w:szCs w:val="28"/>
-        </w:rPr>
-      </w:pPr>
-    </w:p>
-    <w:p>
-      <w:pPr>
-        <w:spacing w:after="240" w:line="240" w:lineRule="auto"/>
-        <w:jc w:val="both"/>
-        <w:rPr>
-          <w:rFonts w:ascii="Times New Roman" w:eastAsia="Verdana" w:hAnsi="Times New Roman" w:cs="Times New Roman"/>
-          <w:sz w:val="28"/>
-          <w:szCs w:val="28"/>
-        </w:rPr>
-      </w:pPr>
-    </w:p>
-    <w:p>
-      <w:pPr>
-        <w:spacing w:after="240" w:line="240" w:lineRule="auto"/>
-        <w:jc w:val="both"/>
-        <w:rPr>
-          <w:rFonts w:ascii="Times New Roman" w:eastAsia="Verdana" w:hAnsi="Times New Roman" w:cs="Times New Roman"/>
-          <w:sz w:val="28"/>
-          <w:szCs w:val="28"/>
-        </w:rPr>
-      </w:pPr>
-    </w:p>
-    <w:p>
-      <w:pPr>
-        <w:spacing w:after="240" w:line="240" w:lineRule="auto"/>
-        <w:jc w:val="both"/>
-        <w:rPr>
-          <w:rFonts w:ascii="Times New Roman" w:eastAsia="Verdana" w:hAnsi="Times New Roman" w:cs="Times New Roman"/>
-          <w:sz w:val="28"/>
-          <w:szCs w:val="28"/>
-        </w:rPr>
-      </w:pPr>
-    </w:p>
-    <w:p>
-      <w:pPr>
-        <w:spacing w:after="240" w:line="240" w:lineRule="auto"/>
-        <w:jc w:val="both"/>
-        <w:rPr>
-          <w:rFonts w:ascii="Times New Roman" w:eastAsia="Verdana" w:hAnsi="Times New Roman" w:cs="Times New Roman"/>
-          <w:sz w:val="28"/>
-          <w:szCs w:val="28"/>
-        </w:rPr>
-      </w:pPr>
-    </w:p>
-    <w:p>
-      <w:pPr>
-        <w:spacing w:after="240" w:line="240" w:lineRule="auto"/>
-        <w:jc w:val="both"/>
-        <w:rPr>
-          <w:rFonts w:ascii="Times New Roman" w:eastAsia="Verdana" w:hAnsi="Times New Roman" w:cs="Times New Roman"/>
-          <w:sz w:val="28"/>
-          <w:szCs w:val="28"/>
-        </w:rPr>
-      </w:pPr>
-    </w:p>
-    <w:p>
-      <w:pPr>
-        <w:spacing w:after="240" w:line="240" w:lineRule="auto"/>
-        <w:jc w:val="both"/>
-        <w:rPr>
-          <w:rFonts w:ascii="Times New Roman" w:eastAsia="Verdana" w:hAnsi="Times New Roman" w:cs="Times New Roman"/>
-          <w:sz w:val="28"/>
-          <w:szCs w:val="28"/>
-        </w:rPr>
-      </w:pPr>
-    </w:p>
-    <w:p>
-      <w:pPr>
-        <w:spacing w:after="240" w:line="240" w:lineRule="auto"/>
-        <w:jc w:val="both"/>
-        <w:rPr>
-          <w:rFonts w:ascii="Times New Roman" w:eastAsia="Verdana" w:hAnsi="Times New Roman" w:cs="Times New Roman"/>
-          <w:sz w:val="28"/>
-          <w:szCs w:val="28"/>
-        </w:rPr>
-      </w:pPr>
-    </w:p>
-    <w:p>
-      <w:pPr>
-        <w:spacing w:after="240" w:line="240" w:lineRule="auto"/>
-        <w:jc w:val="both"/>
-        <w:rPr>
-          <w:rFonts w:ascii="Times New Roman" w:eastAsia="Verdana" w:hAnsi="Times New Roman" w:cs="Times New Roman"/>
-          <w:sz w:val="28"/>
-          <w:szCs w:val="28"/>
-        </w:rPr>
-      </w:pPr>
-    </w:p>
-    <w:p>
-      <w:pPr>
-        <w:spacing w:after="240" w:line="240" w:lineRule="auto"/>
-        <w:jc w:val="both"/>
-        <w:rPr>
-          <w:rFonts w:ascii="Times New Roman" w:eastAsia="Verdana" w:hAnsi="Times New Roman" w:cs="Times New Roman"/>
-          <w:sz w:val="28"/>
-          <w:szCs w:val="28"/>
-        </w:rPr>
-      </w:pPr>
-    </w:p>
-    <w:p>
-      <w:pPr>
-        <w:spacing w:after="240" w:line="240" w:lineRule="auto"/>
-        <w:jc w:val="both"/>
-        <w:rPr>
-          <w:rFonts w:ascii="Times New Roman" w:eastAsia="Verdana" w:hAnsi="Times New Roman" w:cs="Times New Roman"/>
-          <w:sz w:val="28"/>
-          <w:szCs w:val="28"/>
-        </w:rPr>
-      </w:pPr>
-    </w:p>
-    <w:p>
-      <w:pPr>
-        <w:spacing w:after="240" w:line="240" w:lineRule="auto"/>
-        <w:jc w:val="both"/>
-        <w:rPr>
-          <w:rFonts w:ascii="Times New Roman" w:eastAsia="Verdana" w:hAnsi="Times New Roman" w:cs="Times New Roman"/>
-          <w:sz w:val="28"/>
-          <w:szCs w:val="28"/>
-        </w:rPr>
-      </w:pPr>
-    </w:p>
-    <w:p>
-      <w:pPr>
-        <w:spacing w:after="240" w:line="240" w:lineRule="auto"/>
-        <w:jc w:val="both"/>
-        <w:rPr>
-          <w:rFonts w:ascii="Times New Roman" w:eastAsia="Verdana" w:hAnsi="Times New Roman" w:cs="Times New Roman"/>
-          <w:sz w:val="28"/>
-          <w:szCs w:val="28"/>
-        </w:rPr>
-      </w:pPr>
-    </w:p>
-    <w:p>
-      <w:pPr>
-        <w:spacing w:after="240" w:line="240" w:lineRule="auto"/>
-        <w:jc w:val="both"/>
-        <w:rPr>
-          <w:rFonts w:ascii="Times New Roman" w:eastAsia="Verdana" w:hAnsi="Times New Roman" w:cs="Times New Roman"/>
-          <w:sz w:val="28"/>
-          <w:szCs w:val="28"/>
-        </w:rPr>
-      </w:pPr>
-    </w:p>
-    <w:p>
-      <w:pPr>
-        <w:spacing w:after="240" w:line="240" w:lineRule="auto"/>
-        <w:jc w:val="both"/>
-        <w:rPr>
-          <w:rFonts w:ascii="Times New Roman" w:eastAsia="Verdana" w:hAnsi="Times New Roman" w:cs="Times New Roman"/>
-          <w:sz w:val="28"/>
-          <w:szCs w:val="28"/>
-        </w:rPr>
-      </w:pPr>
-    </w:p>
-    <w:p>
-      <w:pPr>
-        <w:spacing w:after="240" w:line="240" w:lineRule="auto"/>
-        <w:jc w:val="both"/>
-        <w:rPr>
-          <w:rFonts w:ascii="Times New Roman" w:eastAsia="Verdana" w:hAnsi="Times New Roman" w:cs="Times New Roman"/>
-          <w:sz w:val="28"/>
-          <w:szCs w:val="28"/>
-        </w:rPr>
-      </w:pPr>
     </w:p>
     <w:p>
       <w:pPr>
@@ -14478,14 +14328,249 @@
           <w:szCs w:val="28"/>
         </w:rPr>
       </w:pPr>
-      <w:r>
-        <w:rPr>
-          <w:rFonts w:ascii="Times New Roman" w:eastAsia="Verdana" w:hAnsi="Times New Roman" w:cs="Times New Roman"/>
-          <w:sz w:val="28"/>
-          <w:szCs w:val="28"/>
-        </w:rPr>
-        <w:lastRenderedPageBreak/>
-        <w:t xml:space="preserve">3.2.8. Тест для «a = </w:t>
+    </w:p>
+    <w:p>
+      <w:pPr>
+        <w:spacing w:after="240" w:line="240" w:lineRule="auto"/>
+        <w:ind w:firstLine="708"/>
+        <w:jc w:val="both"/>
+        <w:rPr>
+          <w:rFonts w:ascii="Times New Roman" w:eastAsia="Verdana" w:hAnsi="Times New Roman" w:cs="Times New Roman"/>
+          <w:sz w:val="28"/>
+          <w:szCs w:val="28"/>
+        </w:rPr>
+      </w:pPr>
+    </w:p>
+    <w:p>
+      <w:pPr>
+        <w:spacing w:after="240" w:line="240" w:lineRule="auto"/>
+        <w:ind w:firstLine="708"/>
+        <w:jc w:val="both"/>
+        <w:rPr>
+          <w:rFonts w:ascii="Times New Roman" w:eastAsia="Verdana" w:hAnsi="Times New Roman" w:cs="Times New Roman"/>
+          <w:sz w:val="28"/>
+          <w:szCs w:val="28"/>
+        </w:rPr>
+      </w:pPr>
+    </w:p>
+    <w:p>
+      <w:pPr>
+        <w:spacing w:after="240" w:line="240" w:lineRule="auto"/>
+        <w:ind w:firstLine="708"/>
+        <w:jc w:val="both"/>
+        <w:rPr>
+          <w:rFonts w:ascii="Times New Roman" w:eastAsia="Verdana" w:hAnsi="Times New Roman" w:cs="Times New Roman"/>
+          <w:sz w:val="28"/>
+          <w:szCs w:val="28"/>
+        </w:rPr>
+      </w:pPr>
+    </w:p>
+    <w:p>
+      <w:pPr>
+        <w:spacing w:after="240" w:line="240" w:lineRule="auto"/>
+        <w:ind w:firstLine="708"/>
+        <w:jc w:val="both"/>
+        <w:rPr>
+          <w:rFonts w:ascii="Times New Roman" w:eastAsia="Verdana" w:hAnsi="Times New Roman" w:cs="Times New Roman"/>
+          <w:sz w:val="28"/>
+          <w:szCs w:val="28"/>
+        </w:rPr>
+      </w:pPr>
+    </w:p>
+    <w:p>
+      <w:pPr>
+        <w:spacing w:after="240" w:line="240" w:lineRule="auto"/>
+        <w:ind w:firstLine="708"/>
+        <w:jc w:val="both"/>
+        <w:rPr>
+          <w:rFonts w:ascii="Times New Roman" w:eastAsia="Verdana" w:hAnsi="Times New Roman" w:cs="Times New Roman"/>
+          <w:sz w:val="28"/>
+          <w:szCs w:val="28"/>
+        </w:rPr>
+      </w:pPr>
+    </w:p>
+    <w:p>
+      <w:pPr>
+        <w:spacing w:after="240" w:line="240" w:lineRule="auto"/>
+        <w:ind w:firstLine="708"/>
+        <w:jc w:val="both"/>
+        <w:rPr>
+          <w:rFonts w:ascii="Times New Roman" w:eastAsia="Verdana" w:hAnsi="Times New Roman" w:cs="Times New Roman"/>
+          <w:sz w:val="28"/>
+          <w:szCs w:val="28"/>
+        </w:rPr>
+      </w:pPr>
+    </w:p>
+    <w:p>
+      <w:pPr>
+        <w:spacing w:after="240" w:line="240" w:lineRule="auto"/>
+        <w:ind w:firstLine="708"/>
+        <w:jc w:val="both"/>
+        <w:rPr>
+          <w:rFonts w:ascii="Times New Roman" w:eastAsia="Verdana" w:hAnsi="Times New Roman" w:cs="Times New Roman"/>
+          <w:sz w:val="28"/>
+          <w:szCs w:val="28"/>
+        </w:rPr>
+      </w:pPr>
+    </w:p>
+    <w:p>
+      <w:pPr>
+        <w:spacing w:after="240" w:line="240" w:lineRule="auto"/>
+        <w:ind w:firstLine="708"/>
+        <w:jc w:val="both"/>
+        <w:rPr>
+          <w:rFonts w:ascii="Times New Roman" w:eastAsia="Verdana" w:hAnsi="Times New Roman" w:cs="Times New Roman"/>
+          <w:sz w:val="28"/>
+          <w:szCs w:val="28"/>
+        </w:rPr>
+      </w:pPr>
+    </w:p>
+    <w:p>
+      <w:pPr>
+        <w:spacing w:after="240" w:line="240" w:lineRule="auto"/>
+        <w:ind w:firstLine="708"/>
+        <w:jc w:val="both"/>
+        <w:rPr>
+          <w:rFonts w:ascii="Times New Roman" w:eastAsia="Verdana" w:hAnsi="Times New Roman" w:cs="Times New Roman"/>
+          <w:sz w:val="28"/>
+          <w:szCs w:val="28"/>
+        </w:rPr>
+      </w:pPr>
+    </w:p>
+    <w:p>
+      <w:pPr>
+        <w:spacing w:after="240" w:line="240" w:lineRule="auto"/>
+        <w:ind w:firstLine="708"/>
+        <w:jc w:val="both"/>
+        <w:rPr>
+          <w:rFonts w:ascii="Times New Roman" w:eastAsia="Verdana" w:hAnsi="Times New Roman" w:cs="Times New Roman"/>
+          <w:sz w:val="28"/>
+          <w:szCs w:val="28"/>
+        </w:rPr>
+      </w:pPr>
+    </w:p>
+    <w:p>
+      <w:pPr>
+        <w:spacing w:after="240" w:line="240" w:lineRule="auto"/>
+        <w:ind w:firstLine="708"/>
+        <w:jc w:val="both"/>
+        <w:rPr>
+          <w:rFonts w:ascii="Times New Roman" w:eastAsia="Verdana" w:hAnsi="Times New Roman" w:cs="Times New Roman"/>
+          <w:sz w:val="28"/>
+          <w:szCs w:val="28"/>
+        </w:rPr>
+      </w:pPr>
+    </w:p>
+    <w:p>
+      <w:pPr>
+        <w:spacing w:after="240" w:line="240" w:lineRule="auto"/>
+        <w:ind w:firstLine="708"/>
+        <w:jc w:val="both"/>
+        <w:rPr>
+          <w:rFonts w:ascii="Times New Roman" w:eastAsia="Verdana" w:hAnsi="Times New Roman" w:cs="Times New Roman"/>
+          <w:sz w:val="28"/>
+          <w:szCs w:val="28"/>
+        </w:rPr>
+      </w:pPr>
+    </w:p>
+    <w:p>
+      <w:pPr>
+        <w:spacing w:after="240" w:line="240" w:lineRule="auto"/>
+        <w:ind w:firstLine="708"/>
+        <w:jc w:val="both"/>
+        <w:rPr>
+          <w:rFonts w:ascii="Times New Roman" w:eastAsia="Verdana" w:hAnsi="Times New Roman" w:cs="Times New Roman"/>
+          <w:sz w:val="28"/>
+          <w:szCs w:val="28"/>
+        </w:rPr>
+      </w:pPr>
+    </w:p>
+    <w:p>
+      <w:pPr>
+        <w:spacing w:after="240" w:line="240" w:lineRule="auto"/>
+        <w:ind w:firstLine="708"/>
+        <w:jc w:val="both"/>
+        <w:rPr>
+          <w:rFonts w:ascii="Times New Roman" w:eastAsia="Verdana" w:hAnsi="Times New Roman" w:cs="Times New Roman"/>
+          <w:sz w:val="28"/>
+          <w:szCs w:val="28"/>
+        </w:rPr>
+      </w:pPr>
+    </w:p>
+    <w:p>
+      <w:pPr>
+        <w:spacing w:after="240" w:line="240" w:lineRule="auto"/>
+        <w:ind w:firstLine="708"/>
+        <w:jc w:val="both"/>
+        <w:rPr>
+          <w:rFonts w:ascii="Times New Roman" w:eastAsia="Verdana" w:hAnsi="Times New Roman" w:cs="Times New Roman"/>
+          <w:sz w:val="28"/>
+          <w:szCs w:val="28"/>
+        </w:rPr>
+      </w:pPr>
+    </w:p>
+    <w:p>
+      <w:pPr>
+        <w:spacing w:after="240" w:line="240" w:lineRule="auto"/>
+        <w:ind w:firstLine="708"/>
+        <w:jc w:val="both"/>
+        <w:rPr>
+          <w:rFonts w:ascii="Times New Roman" w:eastAsia="Verdana" w:hAnsi="Times New Roman" w:cs="Times New Roman"/>
+          <w:sz w:val="28"/>
+          <w:szCs w:val="28"/>
+        </w:rPr>
+      </w:pPr>
+    </w:p>
+    <w:p>
+      <w:pPr>
+        <w:spacing w:after="240" w:line="240" w:lineRule="auto"/>
+        <w:ind w:firstLine="708"/>
+        <w:jc w:val="both"/>
+        <w:rPr>
+          <w:rFonts w:ascii="Times New Roman" w:eastAsia="Verdana" w:hAnsi="Times New Roman" w:cs="Times New Roman"/>
+          <w:sz w:val="28"/>
+          <w:szCs w:val="28"/>
+        </w:rPr>
+      </w:pPr>
+    </w:p>
+    <w:p>
+      <w:pPr>
+        <w:spacing w:after="240" w:line="240" w:lineRule="auto"/>
+        <w:ind w:firstLine="708"/>
+        <w:jc w:val="both"/>
+        <w:rPr>
+          <w:rFonts w:ascii="Times New Roman" w:eastAsia="Verdana" w:hAnsi="Times New Roman" w:cs="Times New Roman"/>
+          <w:sz w:val="28"/>
+          <w:szCs w:val="28"/>
+        </w:rPr>
+      </w:pPr>
+    </w:p>
+    <w:p>
+      <w:pPr>
+        <w:spacing w:after="240" w:line="240" w:lineRule="auto"/>
+        <w:ind w:firstLine="708"/>
+        <w:jc w:val="both"/>
+        <w:rPr>
+          <w:rFonts w:ascii="Times New Roman" w:eastAsia="Verdana" w:hAnsi="Times New Roman" w:cs="Times New Roman"/>
+          <w:sz w:val="28"/>
+          <w:szCs w:val="28"/>
+        </w:rPr>
+      </w:pPr>
+      <w:r>
+        <w:rPr>
+          <w:rFonts w:ascii="Times New Roman" w:eastAsia="Verdana" w:hAnsi="Times New Roman" w:cs="Times New Roman"/>
+          <w:sz w:val="28"/>
+          <w:szCs w:val="28"/>
+        </w:rPr>
+        <w:t>3.2.7</w:t>
+      </w:r>
+      <w:r>
+        <w:rPr>
+          <w:rFonts w:ascii="Times New Roman" w:eastAsia="Verdana" w:hAnsi="Times New Roman" w:cs="Times New Roman"/>
+          <w:sz w:val="28"/>
+          <w:szCs w:val="28"/>
+        </w:rPr>
+        <w:t xml:space="preserve">. Тест для «a = </w:t>
       </w:r>
       <w:r>
         <w:rPr>
@@ -14501,7 +14586,23 @@
           <w:sz w:val="28"/>
           <w:szCs w:val="28"/>
         </w:rPr>
-        <w:t>, b = 3333»</w:t>
+        <w:t xml:space="preserve">, b = </w:t>
+      </w:r>
+      <w:r>
+        <w:rPr>
+          <w:rFonts w:ascii="Times New Roman" w:eastAsia="Verdana" w:hAnsi="Times New Roman" w:cs="Times New Roman"/>
+          <w:sz w:val="28"/>
+          <w:szCs w:val="28"/>
+        </w:rPr>
+        <w:t>-</w:t>
+      </w:r>
+      <w:r>
+        <w:rPr>
+          <w:rFonts w:ascii="Times New Roman" w:eastAsia="Verdana" w:hAnsi="Times New Roman" w:cs="Times New Roman"/>
+          <w:sz w:val="28"/>
+          <w:szCs w:val="28"/>
+        </w:rPr>
+        <w:t>3333»</w:t>
       </w:r>
     </w:p>
     <w:p>
@@ -14522,10 +14623,10 @@
           <w:szCs w:val="28"/>
         </w:rPr>
         <w:drawing>
-          <wp:inline distT="0" distB="0" distL="0" distR="0" wp14:anchorId="4C10BC4A" wp14:editId="590E2F82">
-            <wp:extent cx="5544324" cy="1390844"/>
-            <wp:effectExtent l="0" t="0" r="0" b="0"/>
-            <wp:docPr id="12" name="Рисунок 12"/>
+          <wp:inline distT="0" distB="0" distL="0" distR="0" wp14:anchorId="213B4617" wp14:editId="5384A856">
+            <wp:extent cx="5458587" cy="1419423"/>
+            <wp:effectExtent l="0" t="0" r="8890" b="9525"/>
+            <wp:docPr id="15" name="Рисунок 15"/>
             <wp:cNvGraphicFramePr>
               <a:graphicFrameLocks xmlns:a="http://schemas.openxmlformats.org/drawingml/2006/main" noChangeAspect="1"/>
             </wp:cNvGraphicFramePr>
@@ -14545,7 +14646,7 @@
                   <pic:spPr>
                     <a:xfrm>
                       <a:off x="0" y="0"/>
-                      <a:ext cx="5544324" cy="1390844"/>
+                      <a:ext cx="5458587" cy="1419423"/>
                     </a:xfrm>
                     <a:prstGeom prst="rect">
                       <a:avLst/>
@@ -14591,7 +14692,23 @@
           <w:sz w:val="28"/>
           <w:szCs w:val="28"/>
         </w:rPr>
-        <w:t>, b = 3333»</w:t>
+        <w:t xml:space="preserve">, b = </w:t>
+      </w:r>
+      <w:r>
+        <w:rPr>
+          <w:rFonts w:ascii="Times New Roman" w:eastAsia="Verdana" w:hAnsi="Times New Roman" w:cs="Times New Roman"/>
+          <w:sz w:val="28"/>
+          <w:szCs w:val="28"/>
+        </w:rPr>
+        <w:t>-</w:t>
+      </w:r>
+      <w:r>
+        <w:rPr>
+          <w:rFonts w:ascii="Times New Roman" w:eastAsia="Verdana" w:hAnsi="Times New Roman" w:cs="Times New Roman"/>
+          <w:sz w:val="28"/>
+          <w:szCs w:val="28"/>
+        </w:rPr>
+        <w:t>3333»</w:t>
       </w:r>
     </w:p>
     <w:p>
@@ -14619,7 +14736,7 @@
           <w:sz w:val="28"/>
           <w:szCs w:val="28"/>
         </w:rPr>
-        <w:t>-300030</w:t>
+        <w:t>300030</w:t>
       </w:r>
       <w:r>
         <w:rPr>
@@ -14837,7 +14954,6 @@
     <w:p>
       <w:pPr>
         <w:spacing w:after="240" w:line="240" w:lineRule="auto"/>
-        <w:ind w:firstLine="708"/>
         <w:jc w:val="both"/>
         <w:rPr>
           <w:rFonts w:ascii="Times New Roman" w:eastAsia="Verdana" w:hAnsi="Times New Roman" w:cs="Times New Roman"/>
@@ -14857,34 +14973,29 @@
           <w:szCs w:val="28"/>
         </w:rPr>
       </w:pPr>
-    </w:p>
-    <w:p>
-      <w:pPr>
-        <w:spacing w:after="240" w:line="240" w:lineRule="auto"/>
-        <w:ind w:firstLine="708"/>
-        <w:jc w:val="both"/>
-        <w:rPr>
-          <w:rFonts w:ascii="Times New Roman" w:eastAsia="Verdana" w:hAnsi="Times New Roman" w:cs="Times New Roman"/>
-          <w:sz w:val="28"/>
-          <w:szCs w:val="28"/>
-        </w:rPr>
-      </w:pPr>
-      <w:r>
-        <w:rPr>
-          <w:rFonts w:ascii="Times New Roman" w:eastAsia="Verdana" w:hAnsi="Times New Roman" w:cs="Times New Roman"/>
-          <w:sz w:val="28"/>
-          <w:szCs w:val="28"/>
-        </w:rPr>
-        <w:lastRenderedPageBreak/>
-        <w:t xml:space="preserve">3.2.9. Тест для «a = </w:t>
-      </w:r>
-      <w:r>
-        <w:rPr>
-          <w:rFonts w:ascii="Times New Roman" w:eastAsia="Verdana" w:hAnsi="Times New Roman" w:cs="Times New Roman"/>
-          <w:sz w:val="28"/>
-          <w:szCs w:val="28"/>
-        </w:rPr>
-        <w:t>-999999999</w:t>
+      <w:r>
+        <w:rPr>
+          <w:rFonts w:ascii="Times New Roman" w:eastAsia="Verdana" w:hAnsi="Times New Roman" w:cs="Times New Roman"/>
+          <w:sz w:val="28"/>
+          <w:szCs w:val="28"/>
+        </w:rPr>
+        <w:t>3.2.8</w:t>
+      </w:r>
+      <w:r>
+        <w:rPr>
+          <w:rFonts w:ascii="Times New Roman" w:eastAsia="Verdana" w:hAnsi="Times New Roman" w:cs="Times New Roman"/>
+          <w:sz w:val="28"/>
+          <w:szCs w:val="28"/>
+        </w:rPr>
+        <w:t xml:space="preserve">. Тест для «a = </w:t>
+      </w:r>
+      <w:r>
+        <w:rPr>
+          <w:rFonts w:ascii="Times New Roman" w:eastAsia="Verdana" w:hAnsi="Times New Roman" w:cs="Times New Roman"/>
+          <w:sz w:val="28"/>
+          <w:szCs w:val="28"/>
+        </w:rPr>
+        <w:t>999999999</w:t>
       </w:r>
       <w:r>
         <w:rPr>
@@ -14929,10 +15040,10 @@
           <w:szCs w:val="28"/>
         </w:rPr>
         <w:drawing>
-          <wp:inline distT="0" distB="0" distL="0" distR="0" wp14:anchorId="213B4617" wp14:editId="5384A856">
-            <wp:extent cx="5458587" cy="1419423"/>
-            <wp:effectExtent l="0" t="0" r="8890" b="9525"/>
-            <wp:docPr id="15" name="Рисунок 15"/>
+          <wp:inline distT="0" distB="0" distL="0" distR="0" wp14:anchorId="4B7CB417" wp14:editId="55095080">
+            <wp:extent cx="5506218" cy="1362265"/>
+            <wp:effectExtent l="0" t="0" r="0" b="9525"/>
+            <wp:docPr id="16" name="Рисунок 16"/>
             <wp:cNvGraphicFramePr>
               <a:graphicFrameLocks xmlns:a="http://schemas.openxmlformats.org/drawingml/2006/main" noChangeAspect="1"/>
             </wp:cNvGraphicFramePr>
@@ -14952,428 +15063,6 @@
                   <pic:spPr>
                     <a:xfrm>
                       <a:off x="0" y="0"/>
-                      <a:ext cx="5458587" cy="1419423"/>
-                    </a:xfrm>
-                    <a:prstGeom prst="rect">
-                      <a:avLst/>
-                    </a:prstGeom>
-                  </pic:spPr>
-                </pic:pic>
-              </a:graphicData>
-            </a:graphic>
-          </wp:inline>
-        </w:drawing>
-      </w:r>
-    </w:p>
-    <w:p>
-      <w:pPr>
-        <w:spacing w:after="240" w:line="240" w:lineRule="auto"/>
-        <w:ind w:firstLine="708"/>
-        <w:jc w:val="both"/>
-        <w:rPr>
-          <w:rFonts w:ascii="Times New Roman" w:eastAsia="Verdana" w:hAnsi="Times New Roman" w:cs="Times New Roman"/>
-          <w:sz w:val="28"/>
-          <w:szCs w:val="28"/>
-        </w:rPr>
-      </w:pPr>
-      <w:r>
-        <w:rPr>
-          <w:rFonts w:ascii="Times New Roman" w:eastAsia="Verdana" w:hAnsi="Times New Roman" w:cs="Times New Roman"/>
-          <w:sz w:val="28"/>
-          <w:szCs w:val="28"/>
-        </w:rPr>
-        <w:t xml:space="preserve">Рисунок 4. Скриншот для «a = </w:t>
-      </w:r>
-      <w:r>
-        <w:rPr>
-          <w:rFonts w:ascii="Times New Roman" w:eastAsia="Verdana" w:hAnsi="Times New Roman" w:cs="Times New Roman"/>
-          <w:sz w:val="28"/>
-          <w:szCs w:val="28"/>
-        </w:rPr>
-        <w:t>-999999999</w:t>
-      </w:r>
-      <w:r>
-        <w:rPr>
-          <w:rFonts w:ascii="Times New Roman" w:eastAsia="Verdana" w:hAnsi="Times New Roman" w:cs="Times New Roman"/>
-          <w:sz w:val="28"/>
-          <w:szCs w:val="28"/>
-        </w:rPr>
-        <w:t xml:space="preserve">, b = </w:t>
-      </w:r>
-      <w:r>
-        <w:rPr>
-          <w:rFonts w:ascii="Times New Roman" w:eastAsia="Verdana" w:hAnsi="Times New Roman" w:cs="Times New Roman"/>
-          <w:sz w:val="28"/>
-          <w:szCs w:val="28"/>
-        </w:rPr>
-        <w:t>-</w:t>
-      </w:r>
-      <w:r>
-        <w:rPr>
-          <w:rFonts w:ascii="Times New Roman" w:eastAsia="Verdana" w:hAnsi="Times New Roman" w:cs="Times New Roman"/>
-          <w:sz w:val="28"/>
-          <w:szCs w:val="28"/>
-        </w:rPr>
-        <w:t>3333»</w:t>
-      </w:r>
-    </w:p>
-    <w:p>
-      <w:pPr>
-        <w:spacing w:after="240" w:line="240" w:lineRule="auto"/>
-        <w:ind w:firstLine="708"/>
-        <w:jc w:val="both"/>
-        <w:rPr>
-          <w:rFonts w:ascii="Times New Roman" w:eastAsia="Verdana" w:hAnsi="Times New Roman" w:cs="Times New Roman"/>
-          <w:sz w:val="28"/>
-          <w:szCs w:val="28"/>
-        </w:rPr>
-      </w:pPr>
-      <w:r>
-        <w:rPr>
-          <w:rFonts w:ascii="Times New Roman" w:eastAsia="Verdana" w:hAnsi="Times New Roman" w:cs="Times New Roman"/>
-          <w:sz w:val="28"/>
-          <w:szCs w:val="28"/>
-        </w:rPr>
-        <w:t xml:space="preserve">Ответ: Результат деления = </w:t>
-      </w:r>
-      <w:r>
-        <w:rPr>
-          <w:rFonts w:ascii="Times New Roman" w:eastAsia="Verdana" w:hAnsi="Times New Roman" w:cs="Times New Roman"/>
-          <w:sz w:val="28"/>
-          <w:szCs w:val="28"/>
-        </w:rPr>
-        <w:t>300030</w:t>
-      </w:r>
-      <w:r>
-        <w:rPr>
-          <w:rFonts w:ascii="Times New Roman" w:eastAsia="Verdana" w:hAnsi="Times New Roman" w:cs="Times New Roman"/>
-          <w:sz w:val="28"/>
-          <w:szCs w:val="28"/>
-        </w:rPr>
-        <w:t>.</w:t>
-      </w:r>
-    </w:p>
-    <w:p>
-      <w:pPr>
-        <w:spacing w:after="240" w:line="240" w:lineRule="auto"/>
-        <w:ind w:firstLine="708"/>
-        <w:jc w:val="both"/>
-        <w:rPr>
-          <w:rFonts w:ascii="Times New Roman" w:eastAsia="Verdana" w:hAnsi="Times New Roman" w:cs="Times New Roman"/>
-          <w:sz w:val="28"/>
-          <w:szCs w:val="28"/>
-        </w:rPr>
-      </w:pPr>
-    </w:p>
-    <w:p>
-      <w:pPr>
-        <w:spacing w:after="240" w:line="240" w:lineRule="auto"/>
-        <w:ind w:firstLine="708"/>
-        <w:jc w:val="both"/>
-        <w:rPr>
-          <w:rFonts w:ascii="Times New Roman" w:eastAsia="Verdana" w:hAnsi="Times New Roman" w:cs="Times New Roman"/>
-          <w:sz w:val="28"/>
-          <w:szCs w:val="28"/>
-        </w:rPr>
-      </w:pPr>
-    </w:p>
-    <w:p>
-      <w:pPr>
-        <w:spacing w:after="240" w:line="240" w:lineRule="auto"/>
-        <w:ind w:firstLine="708"/>
-        <w:jc w:val="both"/>
-        <w:rPr>
-          <w:rFonts w:ascii="Times New Roman" w:eastAsia="Verdana" w:hAnsi="Times New Roman" w:cs="Times New Roman"/>
-          <w:sz w:val="28"/>
-          <w:szCs w:val="28"/>
-        </w:rPr>
-      </w:pPr>
-    </w:p>
-    <w:p>
-      <w:pPr>
-        <w:spacing w:after="240" w:line="240" w:lineRule="auto"/>
-        <w:ind w:firstLine="708"/>
-        <w:jc w:val="both"/>
-        <w:rPr>
-          <w:rFonts w:ascii="Times New Roman" w:eastAsia="Verdana" w:hAnsi="Times New Roman" w:cs="Times New Roman"/>
-          <w:sz w:val="28"/>
-          <w:szCs w:val="28"/>
-        </w:rPr>
-      </w:pPr>
-    </w:p>
-    <w:p>
-      <w:pPr>
-        <w:spacing w:after="240" w:line="240" w:lineRule="auto"/>
-        <w:ind w:firstLine="708"/>
-        <w:jc w:val="both"/>
-        <w:rPr>
-          <w:rFonts w:ascii="Times New Roman" w:eastAsia="Verdana" w:hAnsi="Times New Roman" w:cs="Times New Roman"/>
-          <w:sz w:val="28"/>
-          <w:szCs w:val="28"/>
-        </w:rPr>
-      </w:pPr>
-    </w:p>
-    <w:p>
-      <w:pPr>
-        <w:spacing w:after="240" w:line="240" w:lineRule="auto"/>
-        <w:ind w:firstLine="708"/>
-        <w:jc w:val="both"/>
-        <w:rPr>
-          <w:rFonts w:ascii="Times New Roman" w:eastAsia="Verdana" w:hAnsi="Times New Roman" w:cs="Times New Roman"/>
-          <w:sz w:val="28"/>
-          <w:szCs w:val="28"/>
-        </w:rPr>
-      </w:pPr>
-    </w:p>
-    <w:p>
-      <w:pPr>
-        <w:spacing w:after="240" w:line="240" w:lineRule="auto"/>
-        <w:ind w:firstLine="708"/>
-        <w:jc w:val="both"/>
-        <w:rPr>
-          <w:rFonts w:ascii="Times New Roman" w:eastAsia="Verdana" w:hAnsi="Times New Roman" w:cs="Times New Roman"/>
-          <w:sz w:val="28"/>
-          <w:szCs w:val="28"/>
-        </w:rPr>
-      </w:pPr>
-    </w:p>
-    <w:p>
-      <w:pPr>
-        <w:spacing w:after="240" w:line="240" w:lineRule="auto"/>
-        <w:ind w:firstLine="708"/>
-        <w:jc w:val="both"/>
-        <w:rPr>
-          <w:rFonts w:ascii="Times New Roman" w:eastAsia="Verdana" w:hAnsi="Times New Roman" w:cs="Times New Roman"/>
-          <w:sz w:val="28"/>
-          <w:szCs w:val="28"/>
-        </w:rPr>
-      </w:pPr>
-    </w:p>
-    <w:p>
-      <w:pPr>
-        <w:spacing w:after="240" w:line="240" w:lineRule="auto"/>
-        <w:ind w:firstLine="708"/>
-        <w:jc w:val="both"/>
-        <w:rPr>
-          <w:rFonts w:ascii="Times New Roman" w:eastAsia="Verdana" w:hAnsi="Times New Roman" w:cs="Times New Roman"/>
-          <w:sz w:val="28"/>
-          <w:szCs w:val="28"/>
-        </w:rPr>
-      </w:pPr>
-    </w:p>
-    <w:p>
-      <w:pPr>
-        <w:spacing w:after="240" w:line="240" w:lineRule="auto"/>
-        <w:ind w:firstLine="708"/>
-        <w:jc w:val="both"/>
-        <w:rPr>
-          <w:rFonts w:ascii="Times New Roman" w:eastAsia="Verdana" w:hAnsi="Times New Roman" w:cs="Times New Roman"/>
-          <w:sz w:val="28"/>
-          <w:szCs w:val="28"/>
-        </w:rPr>
-      </w:pPr>
-    </w:p>
-    <w:p>
-      <w:pPr>
-        <w:spacing w:after="240" w:line="240" w:lineRule="auto"/>
-        <w:ind w:firstLine="708"/>
-        <w:jc w:val="both"/>
-        <w:rPr>
-          <w:rFonts w:ascii="Times New Roman" w:eastAsia="Verdana" w:hAnsi="Times New Roman" w:cs="Times New Roman"/>
-          <w:sz w:val="28"/>
-          <w:szCs w:val="28"/>
-        </w:rPr>
-      </w:pPr>
-    </w:p>
-    <w:p>
-      <w:pPr>
-        <w:spacing w:after="240" w:line="240" w:lineRule="auto"/>
-        <w:ind w:firstLine="708"/>
-        <w:jc w:val="both"/>
-        <w:rPr>
-          <w:rFonts w:ascii="Times New Roman" w:eastAsia="Verdana" w:hAnsi="Times New Roman" w:cs="Times New Roman"/>
-          <w:sz w:val="28"/>
-          <w:szCs w:val="28"/>
-        </w:rPr>
-      </w:pPr>
-    </w:p>
-    <w:p>
-      <w:pPr>
-        <w:spacing w:after="240" w:line="240" w:lineRule="auto"/>
-        <w:ind w:firstLine="708"/>
-        <w:jc w:val="both"/>
-        <w:rPr>
-          <w:rFonts w:ascii="Times New Roman" w:eastAsia="Verdana" w:hAnsi="Times New Roman" w:cs="Times New Roman"/>
-          <w:sz w:val="28"/>
-          <w:szCs w:val="28"/>
-        </w:rPr>
-      </w:pPr>
-    </w:p>
-    <w:p>
-      <w:pPr>
-        <w:spacing w:after="240" w:line="240" w:lineRule="auto"/>
-        <w:ind w:firstLine="708"/>
-        <w:jc w:val="both"/>
-        <w:rPr>
-          <w:rFonts w:ascii="Times New Roman" w:eastAsia="Verdana" w:hAnsi="Times New Roman" w:cs="Times New Roman"/>
-          <w:sz w:val="28"/>
-          <w:szCs w:val="28"/>
-        </w:rPr>
-      </w:pPr>
-    </w:p>
-    <w:p>
-      <w:pPr>
-        <w:spacing w:after="240" w:line="240" w:lineRule="auto"/>
-        <w:ind w:firstLine="708"/>
-        <w:jc w:val="both"/>
-        <w:rPr>
-          <w:rFonts w:ascii="Times New Roman" w:eastAsia="Verdana" w:hAnsi="Times New Roman" w:cs="Times New Roman"/>
-          <w:sz w:val="28"/>
-          <w:szCs w:val="28"/>
-        </w:rPr>
-      </w:pPr>
-    </w:p>
-    <w:p>
-      <w:pPr>
-        <w:spacing w:after="240" w:line="240" w:lineRule="auto"/>
-        <w:ind w:firstLine="708"/>
-        <w:jc w:val="both"/>
-        <w:rPr>
-          <w:rFonts w:ascii="Times New Roman" w:eastAsia="Verdana" w:hAnsi="Times New Roman" w:cs="Times New Roman"/>
-          <w:sz w:val="28"/>
-          <w:szCs w:val="28"/>
-        </w:rPr>
-      </w:pPr>
-    </w:p>
-    <w:p>
-      <w:pPr>
-        <w:spacing w:after="240" w:line="240" w:lineRule="auto"/>
-        <w:ind w:firstLine="708"/>
-        <w:jc w:val="both"/>
-        <w:rPr>
-          <w:rFonts w:ascii="Times New Roman" w:eastAsia="Verdana" w:hAnsi="Times New Roman" w:cs="Times New Roman"/>
-          <w:sz w:val="28"/>
-          <w:szCs w:val="28"/>
-        </w:rPr>
-      </w:pPr>
-    </w:p>
-    <w:p>
-      <w:pPr>
-        <w:spacing w:after="240" w:line="240" w:lineRule="auto"/>
-        <w:ind w:firstLine="708"/>
-        <w:jc w:val="both"/>
-        <w:rPr>
-          <w:rFonts w:ascii="Times New Roman" w:eastAsia="Verdana" w:hAnsi="Times New Roman" w:cs="Times New Roman"/>
-          <w:sz w:val="28"/>
-          <w:szCs w:val="28"/>
-        </w:rPr>
-      </w:pPr>
-    </w:p>
-    <w:p>
-      <w:pPr>
-        <w:spacing w:after="240" w:line="240" w:lineRule="auto"/>
-        <w:ind w:firstLine="708"/>
-        <w:jc w:val="both"/>
-        <w:rPr>
-          <w:rFonts w:ascii="Times New Roman" w:eastAsia="Verdana" w:hAnsi="Times New Roman" w:cs="Times New Roman"/>
-          <w:sz w:val="28"/>
-          <w:szCs w:val="28"/>
-        </w:rPr>
-      </w:pPr>
-    </w:p>
-    <w:p>
-      <w:pPr>
-        <w:spacing w:after="240" w:line="240" w:lineRule="auto"/>
-        <w:ind w:firstLine="708"/>
-        <w:jc w:val="both"/>
-        <w:rPr>
-          <w:rFonts w:ascii="Times New Roman" w:eastAsia="Verdana" w:hAnsi="Times New Roman" w:cs="Times New Roman"/>
-          <w:sz w:val="28"/>
-          <w:szCs w:val="28"/>
-        </w:rPr>
-      </w:pPr>
-      <w:r>
-        <w:rPr>
-          <w:rFonts w:ascii="Times New Roman" w:eastAsia="Verdana" w:hAnsi="Times New Roman" w:cs="Times New Roman"/>
-          <w:sz w:val="28"/>
-          <w:szCs w:val="28"/>
-        </w:rPr>
-        <w:t xml:space="preserve">3.2.10. Тест для «a = </w:t>
-      </w:r>
-      <w:r>
-        <w:rPr>
-          <w:rFonts w:ascii="Times New Roman" w:eastAsia="Verdana" w:hAnsi="Times New Roman" w:cs="Times New Roman"/>
-          <w:sz w:val="28"/>
-          <w:szCs w:val="28"/>
-        </w:rPr>
-        <w:t>999999999</w:t>
-      </w:r>
-      <w:r>
-        <w:rPr>
-          <w:rFonts w:ascii="Times New Roman" w:eastAsia="Verdana" w:hAnsi="Times New Roman" w:cs="Times New Roman"/>
-          <w:sz w:val="28"/>
-          <w:szCs w:val="28"/>
-        </w:rPr>
-        <w:t xml:space="preserve">, b = </w:t>
-      </w:r>
-      <w:r>
-        <w:rPr>
-          <w:rFonts w:ascii="Times New Roman" w:eastAsia="Verdana" w:hAnsi="Times New Roman" w:cs="Times New Roman"/>
-          <w:sz w:val="28"/>
-          <w:szCs w:val="28"/>
-        </w:rPr>
-        <w:t>-</w:t>
-      </w:r>
-      <w:r>
-        <w:rPr>
-          <w:rFonts w:ascii="Times New Roman" w:eastAsia="Verdana" w:hAnsi="Times New Roman" w:cs="Times New Roman"/>
-          <w:sz w:val="28"/>
-          <w:szCs w:val="28"/>
-        </w:rPr>
-        <w:t>3333»</w:t>
-      </w:r>
-    </w:p>
-    <w:p>
-      <w:pPr>
-        <w:spacing w:after="240" w:line="240" w:lineRule="auto"/>
-        <w:jc w:val="center"/>
-        <w:rPr>
-          <w:rFonts w:ascii="Times New Roman" w:eastAsia="Verdana" w:hAnsi="Times New Roman" w:cs="Times New Roman"/>
-          <w:sz w:val="28"/>
-          <w:szCs w:val="28"/>
-        </w:rPr>
-      </w:pPr>
-      <w:r>
-        <w:rPr>
-          <w:rFonts w:ascii="Times New Roman" w:eastAsia="Verdana" w:hAnsi="Times New Roman" w:cs="Times New Roman"/>
-          <w:noProof/>
-          <w:sz w:val="28"/>
-          <w:szCs w:val="28"/>
-        </w:rPr>
-        <w:drawing>
-          <wp:inline distT="0" distB="0" distL="0" distR="0" wp14:anchorId="4B7CB417" wp14:editId="55095080">
-            <wp:extent cx="5506218" cy="1362265"/>
-            <wp:effectExtent l="0" t="0" r="0" b="9525"/>
-            <wp:docPr id="16" name="Рисунок 16"/>
-            <wp:cNvGraphicFramePr>
-              <a:graphicFrameLocks xmlns:a="http://schemas.openxmlformats.org/drawingml/2006/main" noChangeAspect="1"/>
-            </wp:cNvGraphicFramePr>
-            <a:graphic xmlns:a="http://schemas.openxmlformats.org/drawingml/2006/main">
-              <a:graphicData uri="http://schemas.openxmlformats.org/drawingml/2006/picture">
-                <pic:pic xmlns:pic="http://schemas.openxmlformats.org/drawingml/2006/picture">
-                  <pic:nvPicPr>
-                    <pic:cNvPr id="1" name=""/>
-                    <pic:cNvPicPr/>
-                  </pic:nvPicPr>
-                  <pic:blipFill>
-                    <a:blip r:embed="rId20"/>
-                    <a:stretch>
-                      <a:fillRect/>
-                    </a:stretch>
-                  </pic:blipFill>
-                  <pic:spPr>
-                    <a:xfrm>
-                      <a:off x="0" y="0"/>
                       <a:ext cx="5506218" cy="1362265"/>
                     </a:xfrm>
                     <a:prstGeom prst="rect">
@@ -15702,7 +15391,7 @@
           <w:sz w:val="28"/>
           <w:szCs w:val="28"/>
         </w:rPr>
-        <w:t>3.2.6</w:t>
+        <w:t>3.2.9</w:t>
       </w:r>
       <w:r>
         <w:rPr>
@@ -16010,11 +15699,26 @@
         <w:jc w:val="both"/>
         <w:rPr>
           <w:rFonts w:ascii="Times New Roman" w:eastAsia="Verdana" w:hAnsi="Times New Roman" w:cs="Times New Roman"/>
-          <w:b/>
-          <w:sz w:val="28"/>
-          <w:szCs w:val="28"/>
-        </w:rPr>
-      </w:pPr>
+          <w:sz w:val="28"/>
+          <w:szCs w:val="28"/>
+        </w:rPr>
+      </w:pPr>
+      <w:r>
+        <w:rPr>
+          <w:rFonts w:ascii="Times New Roman" w:eastAsia="Verdana" w:hAnsi="Times New Roman" w:cs="Times New Roman"/>
+          <w:sz w:val="28"/>
+          <w:szCs w:val="28"/>
+        </w:rPr>
+        <w:t>4.</w:t>
+      </w:r>
+      <w:r>
+        <w:rPr>
+          <w:rFonts w:ascii="Times New Roman" w:eastAsia="Verdana" w:hAnsi="Times New Roman" w:cs="Times New Roman"/>
+          <w:sz w:val="28"/>
+          <w:szCs w:val="28"/>
+        </w:rPr>
+        <w:t xml:space="preserve"> Выводы</w:t>
+      </w:r>
     </w:p>
     <w:p>
       <w:pPr>
@@ -16032,15 +15736,8 @@
           <w:sz w:val="28"/>
           <w:szCs w:val="28"/>
         </w:rPr>
-        <w:t>4.</w:t>
-      </w:r>
-      <w:r>
-        <w:rPr>
-          <w:rFonts w:ascii="Times New Roman" w:eastAsia="Verdana" w:hAnsi="Times New Roman" w:cs="Times New Roman"/>
-          <w:sz w:val="28"/>
-          <w:szCs w:val="28"/>
-        </w:rPr>
-        <w:t xml:space="preserve"> Выводы</w:t>
+        <w:tab/>
+        <w:t>В ходе выполнения лабораторной работы я ознакомилась с понятиями прямого кода, дополнительного кода, деления в прямом и дополнительном коде, изучила различные алгоритмы деления бинарных чисел в дополнительном коде.</w:t>
       </w:r>
     </w:p>
     <w:p>
@@ -16060,7 +15757,23 @@
           <w:szCs w:val="28"/>
         </w:rPr>
         <w:tab/>
-        <w:t>В ходе выполнения лабораторной работы я ознакомилась с понятиями прямого кода, дополнительного кода, деления в прямом и дополнительном коде, изучила различные алгоритмы деления бинарных чисел в дополнительном коде.</w:t>
+        <w:t xml:space="preserve">В примере 3.2.2 произошла потеря </w:t>
+      </w:r>
+      <w:r>
+        <w:rPr>
+          <w:rFonts w:ascii="Times New Roman" w:eastAsia="Verdana" w:hAnsi="Times New Roman" w:cs="Times New Roman"/>
+          <w:sz w:val="28"/>
+          <w:szCs w:val="28"/>
+        </w:rPr>
+        <w:t>значимости</w:t>
+      </w:r>
+      <w:r>
+        <w:rPr>
+          <w:rFonts w:ascii="Times New Roman" w:eastAsia="Verdana" w:hAnsi="Times New Roman" w:cs="Times New Roman"/>
+          <w:sz w:val="28"/>
+          <w:szCs w:val="28"/>
+        </w:rPr>
+        <w:t>, так как в созданном алгоритме не реализуется деление с остатком, поэтому при делении число округляется до меньшего целого числа путем отбрасывания дробной части.</w:t>
       </w:r>
     </w:p>
     <w:p>
@@ -16259,26 +15972,15 @@
           <w:rFonts w:ascii="Times New Roman" w:eastAsia="Verdana" w:hAnsi="Times New Roman" w:cs="Times New Roman"/>
           <w:sz w:val="28"/>
           <w:szCs w:val="28"/>
-          <w:lang w:val="en-US"/>
-        </w:rPr>
-      </w:pPr>
-      <w:r>
-        <w:rPr>
-          <w:rFonts w:ascii="Times New Roman" w:eastAsia="Verdana" w:hAnsi="Times New Roman" w:cs="Times New Roman"/>
-          <w:sz w:val="28"/>
-          <w:szCs w:val="28"/>
-          <w:lang w:val="en-US"/>
-        </w:rPr>
-        <w:t>3.</w:t>
-      </w:r>
-      <w:r>
-        <w:rPr>
-          <w:rFonts w:ascii="Times New Roman" w:eastAsia="Verdana" w:hAnsi="Times New Roman" w:cs="Times New Roman"/>
-          <w:sz w:val="28"/>
-          <w:szCs w:val="28"/>
-          <w:lang w:val="en-US"/>
-        </w:rPr>
-        <w:t xml:space="preserve"> </w:t>
+        </w:rPr>
+      </w:pPr>
+      <w:r>
+        <w:rPr>
+          <w:rFonts w:ascii="Times New Roman" w:eastAsia="Verdana" w:hAnsi="Times New Roman" w:cs="Times New Roman"/>
+          <w:sz w:val="28"/>
+          <w:szCs w:val="28"/>
+        </w:rPr>
+        <w:t xml:space="preserve">3. </w:t>
       </w:r>
       <w:r>
         <w:rPr>
@@ -16294,9 +15996,25 @@
           <w:rFonts w:ascii="Times New Roman" w:eastAsia="Verdana" w:hAnsi="Times New Roman" w:cs="Times New Roman"/>
           <w:sz w:val="28"/>
           <w:szCs w:val="28"/>
-          <w:lang w:val="en-US"/>
-        </w:rPr>
-        <w:t xml:space="preserve">, ide, </w:t>
+        </w:rPr>
+        <w:t xml:space="preserve">, </w:t>
+      </w:r>
+      <w:r>
+        <w:rPr>
+          <w:rFonts w:ascii="Times New Roman" w:eastAsia="Verdana" w:hAnsi="Times New Roman" w:cs="Times New Roman"/>
+          <w:sz w:val="28"/>
+          <w:szCs w:val="28"/>
+          <w:lang w:val="en-US"/>
+        </w:rPr>
+        <w:t>ide</w:t>
+      </w:r>
+      <w:r>
+        <w:rPr>
+          <w:rFonts w:ascii="Times New Roman" w:eastAsia="Verdana" w:hAnsi="Times New Roman" w:cs="Times New Roman"/>
+          <w:sz w:val="28"/>
+          <w:szCs w:val="28"/>
+        </w:rPr>
+        <w:t xml:space="preserve">, </w:t>
       </w:r>
       <w:r>
         <w:rPr>
@@ -16311,7 +16029,6 @@
           <w:rFonts w:ascii="Times New Roman" w:eastAsia="Verdana" w:hAnsi="Times New Roman" w:cs="Times New Roman"/>
           <w:sz w:val="28"/>
           <w:szCs w:val="28"/>
-          <w:lang w:val="en-US"/>
         </w:rPr>
         <w:t>. –</w:t>
       </w:r>
@@ -16329,17 +16046,74 @@
           <w:rFonts w:ascii="Times New Roman" w:eastAsia="Verdana" w:hAnsi="Times New Roman" w:cs="Times New Roman"/>
           <w:sz w:val="28"/>
           <w:szCs w:val="28"/>
-          <w:lang w:val="en-US"/>
         </w:rPr>
         <w:t xml:space="preserve">: </w:t>
       </w:r>
-      <w:hyperlink r:id="rId21" w:history="1">
+      <w:hyperlink r:id="rId20" w:history="1">
         <w:r>
           <w:rPr>
             <w:rStyle w:val="a5"/>
             <w:lang w:val="en-US"/>
           </w:rPr>
-          <w:t>https://www.jetbrains.com/rider/</w:t>
+          <w:t>https</w:t>
+        </w:r>
+        <w:r>
+          <w:rPr>
+            <w:rStyle w:val="a5"/>
+          </w:rPr>
+          <w:t>://</w:t>
+        </w:r>
+        <w:r>
+          <w:rPr>
+            <w:rStyle w:val="a5"/>
+            <w:lang w:val="en-US"/>
+          </w:rPr>
+          <w:t>www</w:t>
+        </w:r>
+        <w:r>
+          <w:rPr>
+            <w:rStyle w:val="a5"/>
+          </w:rPr>
+          <w:t>.</w:t>
+        </w:r>
+        <w:r>
+          <w:rPr>
+            <w:rStyle w:val="a5"/>
+            <w:lang w:val="en-US"/>
+          </w:rPr>
+          <w:t>jetbrains</w:t>
+        </w:r>
+        <w:r>
+          <w:rPr>
+            <w:rStyle w:val="a5"/>
+          </w:rPr>
+          <w:t>.</w:t>
+        </w:r>
+        <w:r>
+          <w:rPr>
+            <w:rStyle w:val="a5"/>
+            <w:lang w:val="en-US"/>
+          </w:rPr>
+          <w:t>com</w:t>
+        </w:r>
+        <w:r>
+          <w:rPr>
+            <w:rStyle w:val="a5"/>
+          </w:rPr>
+          <w:t>/</w:t>
+        </w:r>
+        <w:r>
+          <w:rPr>
+            <w:rStyle w:val="a5"/>
+            <w:lang w:val="en-US"/>
+          </w:rPr>
+          <w:t>rider</w:t>
+        </w:r>
+        <w:r>
+          <w:rPr>
+            <w:rStyle w:val="a5"/>
+          </w:rPr>
+          <w:t>/</w:t>
         </w:r>
       </w:hyperlink>
     </w:p>
@@ -16402,8 +16176,6 @@
         </w:rPr>
         <w:t xml:space="preserve"> - М.: ИНФРА-М, 2008. - 254 с.</w:t>
       </w:r>
-      <w:bookmarkStart w:id="0" w:name="_GoBack"/>
-      <w:bookmarkEnd w:id="0"/>
     </w:p>
     <w:p>
       <w:pPr>

</xml_diff>